<commit_message>
updated with fid score
</commit_message>
<xml_diff>
--- a/report_assignment.docx
+++ b/report_assignment.docx
@@ -1992,6 +1992,43 @@
         </w:rPr>
         <w:t xml:space="preserve">, </w:t>
       </w:r>
+    </w:p>
+    <w:p>
+      <w:pPr>
+        <w:pStyle w:val="HTMLPreformatted"/>
+        <w:rPr>
+          <w:rFonts w:ascii="Times New Roman" w:hAnsi="Times New Roman" w:cs="Times New Roman"/>
+          <w:sz w:val="24"/>
+          <w:szCs w:val="24"/>
+        </w:rPr>
+      </w:pPr>
+      <w:r>
+        <w:rPr>
+          <w:rFonts w:ascii="Times New Roman" w:hAnsi="Times New Roman" w:cs="Times New Roman"/>
+          <w:sz w:val="24"/>
+          <w:szCs w:val="24"/>
+        </w:rPr>
+        <w:t xml:space="preserve">FID is </w:t>
+      </w:r>
+      <w:r>
+        <w:rPr>
+          <w:rFonts w:ascii="Times New Roman" w:hAnsi="Times New Roman" w:cs="Times New Roman"/>
+          <w:sz w:val="24"/>
+          <w:szCs w:val="24"/>
+        </w:rPr>
+        <w:t>110.8811</w:t>
+      </w:r>
+    </w:p>
+    <w:p>
+      <w:pPr>
+        <w:spacing w:before="100" w:beforeAutospacing="1" w:after="100" w:afterAutospacing="1" w:line="240" w:lineRule="auto"/>
+        <w:rPr>
+          <w:rFonts w:ascii="Times New Roman" w:eastAsia="Times New Roman" w:hAnsi="Times New Roman" w:cs="Times New Roman"/>
+          <w:sz w:val="24"/>
+          <w:szCs w:val="24"/>
+          <w:lang w:eastAsia="en-IN"/>
+        </w:rPr>
+      </w:pPr>
     </w:p>
     <w:p>
       <w:pPr>
@@ -3293,6 +3330,56 @@
       <w:szCs w:val="20"/>
     </w:rPr>
   </w:style>
+  <w:style w:type="paragraph" w:styleId="HTMLPreformatted">
+    <w:name w:val="HTML Preformatted"/>
+    <w:basedOn w:val="Normal"/>
+    <w:link w:val="HTMLPreformattedChar"/>
+    <w:uiPriority w:val="99"/>
+    <w:semiHidden/>
+    <w:unhideWhenUsed/>
+    <w:rsid w:val="007B1CAA"/>
+    <w:pPr>
+      <w:tabs>
+        <w:tab w:val="left" w:pos="916"/>
+        <w:tab w:val="left" w:pos="1832"/>
+        <w:tab w:val="left" w:pos="2748"/>
+        <w:tab w:val="left" w:pos="3664"/>
+        <w:tab w:val="left" w:pos="4580"/>
+        <w:tab w:val="left" w:pos="5496"/>
+        <w:tab w:val="left" w:pos="6412"/>
+        <w:tab w:val="left" w:pos="7328"/>
+        <w:tab w:val="left" w:pos="8244"/>
+        <w:tab w:val="left" w:pos="9160"/>
+        <w:tab w:val="left" w:pos="10076"/>
+        <w:tab w:val="left" w:pos="10992"/>
+        <w:tab w:val="left" w:pos="11908"/>
+        <w:tab w:val="left" w:pos="12824"/>
+        <w:tab w:val="left" w:pos="13740"/>
+        <w:tab w:val="left" w:pos="14656"/>
+      </w:tabs>
+      <w:spacing w:after="0" w:line="240" w:lineRule="auto"/>
+    </w:pPr>
+    <w:rPr>
+      <w:rFonts w:ascii="Courier New" w:eastAsia="Times New Roman" w:hAnsi="Courier New" w:cs="Courier New"/>
+      <w:sz w:val="20"/>
+      <w:szCs w:val="20"/>
+      <w:lang w:eastAsia="en-IN"/>
+    </w:rPr>
+  </w:style>
+  <w:style w:type="character" w:customStyle="1" w:styleId="HTMLPreformattedChar">
+    <w:name w:val="HTML Preformatted Char"/>
+    <w:basedOn w:val="DefaultParagraphFont"/>
+    <w:link w:val="HTMLPreformatted"/>
+    <w:uiPriority w:val="99"/>
+    <w:semiHidden/>
+    <w:rsid w:val="007B1CAA"/>
+    <w:rPr>
+      <w:rFonts w:ascii="Courier New" w:eastAsia="Times New Roman" w:hAnsi="Courier New" w:cs="Courier New"/>
+      <w:sz w:val="20"/>
+      <w:szCs w:val="20"/>
+      <w:lang w:eastAsia="en-IN"/>
+    </w:rPr>
+  </w:style>
 </w:styles>
 </file>
 

</xml_diff>

<commit_message>
added gen and disc architecture and model training
</commit_message>
<xml_diff>
--- a/report_assignment.docx
+++ b/report_assignment.docx
@@ -15,6 +15,8 @@
           <w:lang w:eastAsia="en-IN"/>
         </w:rPr>
       </w:pPr>
+      <w:bookmarkStart w:id="0" w:name="_Hlk142216982"/>
+      <w:bookmarkEnd w:id="0"/>
       <w:r>
         <w:rPr>
           <w:rFonts w:ascii="Times New Roman" w:eastAsia="Times New Roman" w:hAnsi="Times New Roman" w:cs="Times New Roman"/>
@@ -264,24 +266,33 @@
     </w:p>
     <w:p>
       <w:pPr>
-        <w:spacing w:before="100" w:beforeAutospacing="1" w:after="100" w:afterAutospacing="1" w:line="240" w:lineRule="auto"/>
-      </w:pPr>
-      <w:r>
-        <w:rPr>
+        <w:spacing w:after="0" w:line="240" w:lineRule="auto"/>
+        <w:rPr>
+          <w:rFonts w:ascii="Times New Roman" w:hAnsi="Times New Roman" w:cs="Times New Roman"/>
           <w:highlight w:val="green"/>
         </w:rPr>
+      </w:pPr>
+      <w:r>
+        <w:rPr>
+          <w:rFonts w:ascii="Times New Roman" w:hAnsi="Times New Roman" w:cs="Times New Roman"/>
+          <w:highlight w:val="green"/>
+        </w:rPr>
         <w:t xml:space="preserve">dataset = </w:t>
       </w:r>
       <w:proofErr w:type="spellStart"/>
-      <w:r>
-        <w:rPr>
+      <w:proofErr w:type="gramStart"/>
+      <w:r>
+        <w:rPr>
+          <w:rFonts w:ascii="Times New Roman" w:hAnsi="Times New Roman" w:cs="Times New Roman"/>
           <w:highlight w:val="green"/>
         </w:rPr>
         <w:t>dset.ImageFolder</w:t>
       </w:r>
       <w:proofErr w:type="spellEnd"/>
-      <w:r>
-        <w:rPr>
+      <w:proofErr w:type="gramEnd"/>
+      <w:r>
+        <w:rPr>
+          <w:rFonts w:ascii="Times New Roman" w:hAnsi="Times New Roman" w:cs="Times New Roman"/>
           <w:highlight w:val="green"/>
         </w:rPr>
         <w:t>(root=</w:t>
@@ -289,6 +300,7 @@
       <w:proofErr w:type="spellStart"/>
       <w:r>
         <w:rPr>
+          <w:rFonts w:ascii="Times New Roman" w:hAnsi="Times New Roman" w:cs="Times New Roman"/>
           <w:highlight w:val="green"/>
         </w:rPr>
         <w:t>dataroot</w:t>
@@ -296,6 +308,7 @@
       <w:proofErr w:type="spellEnd"/>
       <w:r>
         <w:rPr>
+          <w:rFonts w:ascii="Times New Roman" w:hAnsi="Times New Roman" w:cs="Times New Roman"/>
           <w:highlight w:val="green"/>
         </w:rPr>
         <w:t>, transform=</w:t>
@@ -303,6 +316,7 @@
       <w:proofErr w:type="spellStart"/>
       <w:r>
         <w:rPr>
+          <w:rFonts w:ascii="Times New Roman" w:hAnsi="Times New Roman" w:cs="Times New Roman"/>
           <w:highlight w:val="green"/>
         </w:rPr>
         <w:t>transforms.Compose</w:t>
@@ -310,6 +324,7 @@
       <w:proofErr w:type="spellEnd"/>
       <w:r>
         <w:rPr>
+          <w:rFonts w:ascii="Times New Roman" w:hAnsi="Times New Roman" w:cs="Times New Roman"/>
           <w:highlight w:val="green"/>
         </w:rPr>
         <w:t xml:space="preserve">([ </w:t>
@@ -317,6 +332,7 @@
       <w:proofErr w:type="spellStart"/>
       <w:r>
         <w:rPr>
+          <w:rFonts w:ascii="Times New Roman" w:hAnsi="Times New Roman" w:cs="Times New Roman"/>
           <w:highlight w:val="green"/>
         </w:rPr>
         <w:t>transforms.Resize</w:t>
@@ -324,6 +340,7 @@
       <w:proofErr w:type="spellEnd"/>
       <w:r>
         <w:rPr>
+          <w:rFonts w:ascii="Times New Roman" w:hAnsi="Times New Roman" w:cs="Times New Roman"/>
           <w:highlight w:val="green"/>
         </w:rPr>
         <w:t>(</w:t>
@@ -331,6 +348,7 @@
       <w:proofErr w:type="spellStart"/>
       <w:r>
         <w:rPr>
+          <w:rFonts w:ascii="Times New Roman" w:hAnsi="Times New Roman" w:cs="Times New Roman"/>
           <w:highlight w:val="green"/>
         </w:rPr>
         <w:t>image_size</w:t>
@@ -338,77 +356,134 @@
       <w:proofErr w:type="spellEnd"/>
       <w:r>
         <w:rPr>
+          <w:rFonts w:ascii="Times New Roman" w:hAnsi="Times New Roman" w:cs="Times New Roman"/>
           <w:highlight w:val="green"/>
         </w:rPr>
+        <w:t>),</w:t>
+      </w:r>
+    </w:p>
+    <w:p>
+      <w:pPr>
+        <w:spacing w:after="0" w:line="240" w:lineRule="auto"/>
+        <w:rPr>
+          <w:rFonts w:ascii="Times New Roman" w:hAnsi="Times New Roman" w:cs="Times New Roman"/>
+          <w:highlight w:val="green"/>
+        </w:rPr>
+      </w:pPr>
+      <w:r>
+        <w:rPr>
+          <w:rFonts w:ascii="Times New Roman" w:hAnsi="Times New Roman" w:cs="Times New Roman"/>
+          <w:highlight w:val="green"/>
+        </w:rPr>
+        <w:t xml:space="preserve"> </w:t>
+      </w:r>
+      <w:proofErr w:type="spellStart"/>
+      <w:proofErr w:type="gramStart"/>
+      <w:r>
+        <w:rPr>
+          <w:rFonts w:ascii="Times New Roman" w:hAnsi="Times New Roman" w:cs="Times New Roman"/>
+          <w:highlight w:val="green"/>
+        </w:rPr>
+        <w:t>transforms.CenterCrop</w:t>
+      </w:r>
+      <w:proofErr w:type="spellEnd"/>
+      <w:proofErr w:type="gramEnd"/>
+      <w:r>
+        <w:rPr>
+          <w:rFonts w:ascii="Times New Roman" w:hAnsi="Times New Roman" w:cs="Times New Roman"/>
+          <w:highlight w:val="green"/>
+        </w:rPr>
+        <w:t>(</w:t>
+      </w:r>
+      <w:proofErr w:type="spellStart"/>
+      <w:r>
+        <w:rPr>
+          <w:rFonts w:ascii="Times New Roman" w:hAnsi="Times New Roman" w:cs="Times New Roman"/>
+          <w:highlight w:val="green"/>
+        </w:rPr>
+        <w:t>image_size</w:t>
+      </w:r>
+      <w:proofErr w:type="spellEnd"/>
+      <w:r>
+        <w:rPr>
+          <w:rFonts w:ascii="Times New Roman" w:hAnsi="Times New Roman" w:cs="Times New Roman"/>
+          <w:highlight w:val="green"/>
+        </w:rPr>
         <w:t xml:space="preserve">), </w:t>
       </w:r>
-      <w:proofErr w:type="spellStart"/>
-      <w:r>
-        <w:rPr>
+    </w:p>
+    <w:p>
+      <w:pPr>
+        <w:spacing w:after="0" w:line="240" w:lineRule="auto"/>
+        <w:rPr>
+          <w:rFonts w:ascii="Times New Roman" w:hAnsi="Times New Roman" w:cs="Times New Roman"/>
           <w:highlight w:val="green"/>
         </w:rPr>
-        <w:t>transforms.CenterCrop</w:t>
-      </w:r>
-      <w:proofErr w:type="spellEnd"/>
-      <w:r>
-        <w:rPr>
+      </w:pPr>
+      <w:proofErr w:type="spellStart"/>
+      <w:proofErr w:type="gramStart"/>
+      <w:r>
+        <w:rPr>
+          <w:rFonts w:ascii="Times New Roman" w:hAnsi="Times New Roman" w:cs="Times New Roman"/>
           <w:highlight w:val="green"/>
         </w:rPr>
-        <w:t>(</w:t>
-      </w:r>
-      <w:proofErr w:type="spellStart"/>
-      <w:r>
-        <w:rPr>
+        <w:t>transforms.ToTensor</w:t>
+      </w:r>
+      <w:proofErr w:type="spellEnd"/>
+      <w:proofErr w:type="gramEnd"/>
+      <w:r>
+        <w:rPr>
+          <w:rFonts w:ascii="Times New Roman" w:hAnsi="Times New Roman" w:cs="Times New Roman"/>
           <w:highlight w:val="green"/>
         </w:rPr>
-        <w:t>image_size</w:t>
-      </w:r>
-      <w:proofErr w:type="spellEnd"/>
-      <w:r>
-        <w:rPr>
+        <w:t xml:space="preserve">(), </w:t>
+      </w:r>
+    </w:p>
+    <w:p>
+      <w:pPr>
+        <w:spacing w:after="0" w:line="240" w:lineRule="auto"/>
+        <w:rPr>
+          <w:rFonts w:ascii="Times New Roman" w:hAnsi="Times New Roman" w:cs="Times New Roman"/>
+        </w:rPr>
+      </w:pPr>
+      <w:proofErr w:type="spellStart"/>
+      <w:proofErr w:type="gramStart"/>
+      <w:r>
+        <w:rPr>
+          <w:rFonts w:ascii="Times New Roman" w:hAnsi="Times New Roman" w:cs="Times New Roman"/>
           <w:highlight w:val="green"/>
         </w:rPr>
-        <w:t xml:space="preserve">), </w:t>
-      </w:r>
-      <w:proofErr w:type="spellStart"/>
-      <w:r>
-        <w:rPr>
+        <w:t>transforms.Normalize</w:t>
+      </w:r>
+      <w:proofErr w:type="spellEnd"/>
+      <w:proofErr w:type="gramEnd"/>
+      <w:r>
+        <w:rPr>
+          <w:rFonts w:ascii="Times New Roman" w:hAnsi="Times New Roman" w:cs="Times New Roman"/>
           <w:highlight w:val="green"/>
         </w:rPr>
-        <w:t>transforms.ToTensor</w:t>
-      </w:r>
-      <w:proofErr w:type="spellEnd"/>
-      <w:r>
-        <w:rPr>
-          <w:highlight w:val="green"/>
-        </w:rPr>
-        <w:t xml:space="preserve">(), </w:t>
-      </w:r>
-      <w:proofErr w:type="spellStart"/>
-      <w:r>
-        <w:rPr>
-          <w:highlight w:val="green"/>
-        </w:rPr>
-        <w:t>transforms.Normalize</w:t>
-      </w:r>
-      <w:proofErr w:type="spellEnd"/>
-      <w:r>
-        <w:rPr>
-          <w:highlight w:val="green"/>
-        </w:rPr>
         <w:t>((0.5, 0.5, 0.5), (0.5, 0.5, 0.5)), ]))</w:t>
       </w:r>
     </w:p>
     <w:p>
       <w:pPr>
         <w:spacing w:before="100" w:beforeAutospacing="1" w:after="100" w:afterAutospacing="1" w:line="240" w:lineRule="auto"/>
-      </w:pPr>
-      <w:proofErr w:type="spellStart"/>
-      <w:r>
+        <w:rPr>
+          <w:rFonts w:ascii="Times New Roman" w:hAnsi="Times New Roman" w:cs="Times New Roman"/>
+        </w:rPr>
+      </w:pPr>
+      <w:proofErr w:type="spellStart"/>
+      <w:r>
+        <w:rPr>
+          <w:rFonts w:ascii="Times New Roman" w:hAnsi="Times New Roman" w:cs="Times New Roman"/>
+        </w:rPr>
         <w:t>Explaination</w:t>
       </w:r>
       <w:proofErr w:type="spellEnd"/>
       <w:r>
+        <w:rPr>
+          <w:rFonts w:ascii="Times New Roman" w:hAnsi="Times New Roman" w:cs="Times New Roman"/>
+        </w:rPr>
         <w:t>:</w:t>
       </w:r>
     </w:p>
@@ -425,6 +500,7 @@
       <w:r>
         <w:rPr>
           <w:rStyle w:val="HTMLCode"/>
+          <w:rFonts w:ascii="Times New Roman" w:hAnsi="Times New Roman" w:cs="Times New Roman"/>
         </w:rPr>
         <w:t>transforms.Resize</w:t>
       </w:r>
@@ -433,6 +509,7 @@
       <w:r>
         <w:rPr>
           <w:rStyle w:val="HTMLCode"/>
+          <w:rFonts w:ascii="Times New Roman" w:hAnsi="Times New Roman" w:cs="Times New Roman"/>
         </w:rPr>
         <w:t>(</w:t>
       </w:r>
@@ -440,6 +517,7 @@
       <w:r>
         <w:rPr>
           <w:rStyle w:val="HTMLCode"/>
+          <w:rFonts w:ascii="Times New Roman" w:hAnsi="Times New Roman" w:cs="Times New Roman"/>
         </w:rPr>
         <w:t>image_size</w:t>
       </w:r>
@@ -447,6 +525,7 @@
       <w:r>
         <w:rPr>
           <w:rStyle w:val="HTMLCode"/>
+          <w:rFonts w:ascii="Times New Roman" w:hAnsi="Times New Roman" w:cs="Times New Roman"/>
         </w:rPr>
         <w:t>)</w:t>
       </w:r>
@@ -457,6 +536,7 @@
       <w:r>
         <w:rPr>
           <w:rStyle w:val="HTMLCode"/>
+          <w:rFonts w:ascii="Times New Roman" w:hAnsi="Times New Roman" w:cs="Times New Roman"/>
         </w:rPr>
         <w:t>image_size</w:t>
       </w:r>
@@ -478,6 +558,7 @@
       <w:r>
         <w:rPr>
           <w:rStyle w:val="HTMLCode"/>
+          <w:rFonts w:ascii="Times New Roman" w:hAnsi="Times New Roman" w:cs="Times New Roman"/>
         </w:rPr>
         <w:t>transforms.CenterCrop</w:t>
       </w:r>
@@ -486,6 +567,7 @@
       <w:r>
         <w:rPr>
           <w:rStyle w:val="HTMLCode"/>
+          <w:rFonts w:ascii="Times New Roman" w:hAnsi="Times New Roman" w:cs="Times New Roman"/>
         </w:rPr>
         <w:t>(</w:t>
       </w:r>
@@ -493,6 +575,7 @@
       <w:r>
         <w:rPr>
           <w:rStyle w:val="HTMLCode"/>
+          <w:rFonts w:ascii="Times New Roman" w:hAnsi="Times New Roman" w:cs="Times New Roman"/>
         </w:rPr>
         <w:t>image_size</w:t>
       </w:r>
@@ -500,6 +583,7 @@
       <w:r>
         <w:rPr>
           <w:rStyle w:val="HTMLCode"/>
+          <w:rFonts w:ascii="Times New Roman" w:hAnsi="Times New Roman" w:cs="Times New Roman"/>
         </w:rPr>
         <w:t>)</w:t>
       </w:r>
@@ -518,6 +602,7 @@
       <w:r>
         <w:rPr>
           <w:rStyle w:val="HTMLCode"/>
+          <w:rFonts w:ascii="Times New Roman" w:hAnsi="Times New Roman" w:cs="Times New Roman"/>
         </w:rPr>
         <w:t>image_size</w:t>
       </w:r>
@@ -547,6 +632,7 @@
       <w:r>
         <w:rPr>
           <w:rStyle w:val="HTMLCode"/>
+          <w:rFonts w:ascii="Times New Roman" w:hAnsi="Times New Roman" w:cs="Times New Roman"/>
         </w:rPr>
         <w:t>transforms.ToTensor</w:t>
       </w:r>
@@ -555,6 +641,7 @@
       <w:r>
         <w:rPr>
           <w:rStyle w:val="HTMLCode"/>
+          <w:rFonts w:ascii="Times New Roman" w:hAnsi="Times New Roman" w:cs="Times New Roman"/>
         </w:rPr>
         <w:t>()</w:t>
       </w:r>
@@ -583,6 +670,30 @@
       <w:r>
         <w:t xml:space="preserve"> work with tensors as input data. This step also normalizes the pixel values of the image from the range [0, 255] to the range [0, 1].</w:t>
       </w:r>
+    </w:p>
+    <w:p>
+      <w:pPr>
+        <w:pStyle w:val="NormalWeb"/>
+        <w:ind w:left="720"/>
+        <w:rPr>
+          <w:rStyle w:val="HTMLCode"/>
+          <w:rFonts w:ascii="Times New Roman" w:hAnsi="Times New Roman" w:cs="Times New Roman"/>
+          <w:sz w:val="24"/>
+          <w:szCs w:val="24"/>
+        </w:rPr>
+      </w:pPr>
+    </w:p>
+    <w:p>
+      <w:pPr>
+        <w:pStyle w:val="NormalWeb"/>
+        <w:ind w:left="720"/>
+        <w:rPr>
+          <w:rStyle w:val="HTMLCode"/>
+          <w:rFonts w:ascii="Times New Roman" w:hAnsi="Times New Roman" w:cs="Times New Roman"/>
+          <w:sz w:val="24"/>
+          <w:szCs w:val="24"/>
+        </w:rPr>
+      </w:pPr>
     </w:p>
     <w:p>
       <w:pPr>
@@ -597,7 +708,9 @@
       <w:r>
         <w:rPr>
           <w:rStyle w:val="HTMLCode"/>
-        </w:rPr>
+          <w:rFonts w:ascii="Times New Roman" w:hAnsi="Times New Roman" w:cs="Times New Roman"/>
+        </w:rPr>
+        <w:lastRenderedPageBreak/>
         <w:t>transforms.Normalize</w:t>
       </w:r>
       <w:proofErr w:type="spellEnd"/>
@@ -605,15 +718,12 @@
       <w:r>
         <w:rPr>
           <w:rStyle w:val="HTMLCode"/>
+          <w:rFonts w:ascii="Times New Roman" w:hAnsi="Times New Roman" w:cs="Times New Roman"/>
         </w:rPr>
         <w:t>((0.5, 0.5, 0.5), (0.5, 0.5, 0.5))</w:t>
       </w:r>
       <w:r>
-        <w:t xml:space="preserve">: This transformation normalizes the tensor image by subtracting the mean and dividing by the standard deviation. The provided means and standard deviations (in tuples) are used to normalize each channel of the image. In this case, the code is performing a normalization that transforms the pixel values from the [0, 1] range to the [-1, 1] </w:t>
-      </w:r>
-      <w:r>
-        <w:lastRenderedPageBreak/>
-        <w:t xml:space="preserve">range. This normalization is used to </w:t>
+        <w:t xml:space="preserve">: This transformation normalizes the tensor image by subtracting the mean and dividing by the standard deviation. The provided means and standard deviations (in tuples) are used to normalize each channel of the image. In this case, the code is performing a normalization that transforms the pixel values from the [0, 1] range to the [-1, 1] range. This normalization is used to </w:t>
       </w:r>
       <w:proofErr w:type="spellStart"/>
       <w:r>
@@ -627,11 +737,17 @@
     <w:p>
       <w:pPr>
         <w:spacing w:before="100" w:beforeAutospacing="1" w:after="100" w:afterAutospacing="1" w:line="240" w:lineRule="auto"/>
-      </w:pPr>
-    </w:p>
-    <w:p>
-      <w:pPr>
-        <w:spacing w:before="100" w:beforeAutospacing="1" w:after="100" w:afterAutospacing="1" w:line="240" w:lineRule="auto"/>
+        <w:rPr>
+          <w:rFonts w:ascii="Times New Roman" w:hAnsi="Times New Roman" w:cs="Times New Roman"/>
+        </w:rPr>
+      </w:pPr>
+    </w:p>
+    <w:p>
+      <w:pPr>
+        <w:spacing w:before="100" w:beforeAutospacing="1" w:after="100" w:afterAutospacing="1" w:line="240" w:lineRule="auto"/>
+        <w:rPr>
+          <w:rFonts w:ascii="Times New Roman" w:hAnsi="Times New Roman" w:cs="Times New Roman"/>
+        </w:rPr>
       </w:pPr>
     </w:p>
     <w:p>
@@ -663,40 +779,48 @@
       <w:pPr>
         <w:spacing w:before="100" w:beforeAutospacing="1" w:after="100" w:afterAutospacing="1" w:line="240" w:lineRule="auto"/>
         <w:rPr>
-          <w:rFonts w:ascii="Times New Roman" w:eastAsia="Times New Roman" w:hAnsi="Times New Roman" w:cs="Times New Roman"/>
-          <w:sz w:val="24"/>
-          <w:szCs w:val="24"/>
-          <w:lang w:eastAsia="en-IN"/>
-        </w:rPr>
-      </w:pPr>
-      <w:r>
-        <w:rPr>
-          <w:rFonts w:ascii="Times New Roman" w:eastAsia="Times New Roman" w:hAnsi="Times New Roman" w:cs="Times New Roman"/>
-          <w:sz w:val="24"/>
-          <w:szCs w:val="24"/>
-          <w:lang w:eastAsia="en-IN"/>
-        </w:rPr>
-        <w:t xml:space="preserve">The foundation of our image generation lies in the GAN architecture. For this purpose, we will design a GAN using a powerful deep learning framework such as TensorFlow or </w:t>
-      </w:r>
-      <w:proofErr w:type="spellStart"/>
-      <w:r>
-        <w:rPr>
-          <w:rFonts w:ascii="Times New Roman" w:eastAsia="Times New Roman" w:hAnsi="Times New Roman" w:cs="Times New Roman"/>
-          <w:sz w:val="24"/>
-          <w:szCs w:val="24"/>
-          <w:lang w:eastAsia="en-IN"/>
-        </w:rPr>
-        <w:t>PyTorch</w:t>
-      </w:r>
-      <w:proofErr w:type="spellEnd"/>
-      <w:r>
-        <w:rPr>
-          <w:rFonts w:ascii="Times New Roman" w:eastAsia="Times New Roman" w:hAnsi="Times New Roman" w:cs="Times New Roman"/>
-          <w:sz w:val="24"/>
-          <w:szCs w:val="24"/>
-          <w:lang w:eastAsia="en-IN"/>
-        </w:rPr>
-        <w:t xml:space="preserve">. The GAN will consist of two key components: a </w:t>
+          <w:rFonts w:ascii="Times New Roman" w:hAnsi="Times New Roman" w:cs="Times New Roman"/>
+        </w:rPr>
+      </w:pPr>
+      <w:r>
+        <w:rPr>
+          <w:rFonts w:ascii="Times New Roman" w:hAnsi="Times New Roman" w:cs="Times New Roman"/>
+        </w:rPr>
+        <w:t xml:space="preserve">DCGANs (Deep Convolutional Generative Adversarial Networks) are a specialized form of GAN architecture designed for stable and effective training. They employ deep convolutional neural networks (CNNs) for both the generator and discriminator models. DCGANs address challenges like mode collapse and vanishing gradients, ensuring stable convergence. By utilizing hierarchical features and spatial invariance, DCGANs excel in generating high-resolution images with intricate details. Their flexibility extends to various applications, including image synthesis, translation, and transfer learning, underpinning their pivotal role in advancing generative </w:t>
+      </w:r>
+      <w:proofErr w:type="spellStart"/>
+      <w:r>
+        <w:rPr>
+          <w:rFonts w:ascii="Times New Roman" w:hAnsi="Times New Roman" w:cs="Times New Roman"/>
+        </w:rPr>
+        <w:t>modeling</w:t>
+      </w:r>
+      <w:proofErr w:type="spellEnd"/>
+      <w:r>
+        <w:rPr>
+          <w:rFonts w:ascii="Times New Roman" w:hAnsi="Times New Roman" w:cs="Times New Roman"/>
+        </w:rPr>
+        <w:t>.</w:t>
+      </w:r>
+    </w:p>
+    <w:p>
+      <w:pPr>
+        <w:spacing w:before="100" w:beforeAutospacing="1" w:after="100" w:afterAutospacing="1" w:line="240" w:lineRule="auto"/>
+        <w:rPr>
+          <w:rFonts w:ascii="Times New Roman" w:eastAsia="Times New Roman" w:hAnsi="Times New Roman" w:cs="Times New Roman"/>
+          <w:sz w:val="24"/>
+          <w:szCs w:val="24"/>
+          <w:lang w:eastAsia="en-IN"/>
+        </w:rPr>
+      </w:pPr>
+      <w:r>
+        <w:rPr>
+          <w:rFonts w:ascii="Times New Roman" w:eastAsia="Times New Roman" w:hAnsi="Times New Roman" w:cs="Times New Roman"/>
+          <w:sz w:val="24"/>
+          <w:szCs w:val="24"/>
+          <w:lang w:eastAsia="en-IN"/>
+        </w:rPr>
+        <w:t xml:space="preserve"> The GAN will consist of two key components: a </w:t>
       </w:r>
       <w:r>
         <w:rPr>
@@ -742,6 +866,699 @@
     <w:p>
       <w:pPr>
         <w:spacing w:before="100" w:beforeAutospacing="1" w:after="100" w:afterAutospacing="1" w:line="240" w:lineRule="auto"/>
+        <w:outlineLvl w:val="4"/>
+        <w:rPr>
+          <w:rFonts w:ascii="Times New Roman" w:eastAsia="Times New Roman" w:hAnsi="Times New Roman" w:cs="Times New Roman"/>
+          <w:b/>
+          <w:bCs/>
+          <w:sz w:val="24"/>
+          <w:szCs w:val="24"/>
+          <w:lang w:eastAsia="en-IN"/>
+        </w:rPr>
+      </w:pPr>
+      <w:r>
+        <w:rPr>
+          <w:rFonts w:ascii="Times New Roman" w:eastAsia="Times New Roman" w:hAnsi="Times New Roman" w:cs="Times New Roman"/>
+          <w:b/>
+          <w:bCs/>
+          <w:sz w:val="24"/>
+          <w:szCs w:val="24"/>
+          <w:lang w:eastAsia="en-IN"/>
+        </w:rPr>
+        <w:t>Generator:</w:t>
+      </w:r>
+    </w:p>
+    <w:p>
+      <w:pPr>
+        <w:pStyle w:val="HTMLPreformatted"/>
+        <w:rPr>
+          <w:rFonts w:ascii="Times New Roman" w:hAnsi="Times New Roman" w:cs="Times New Roman"/>
+        </w:rPr>
+      </w:pPr>
+      <w:proofErr w:type="gramStart"/>
+      <w:r>
+        <w:rPr>
+          <w:rFonts w:ascii="Times New Roman" w:hAnsi="Times New Roman" w:cs="Times New Roman"/>
+        </w:rPr>
+        <w:t>Generator(</w:t>
+      </w:r>
+      <w:proofErr w:type="gramEnd"/>
+    </w:p>
+    <w:p>
+      <w:pPr>
+        <w:pStyle w:val="HTMLPreformatted"/>
+        <w:rPr>
+          <w:rFonts w:ascii="Times New Roman" w:hAnsi="Times New Roman" w:cs="Times New Roman"/>
+        </w:rPr>
+      </w:pPr>
+      <w:r>
+        <w:rPr>
+          <w:rFonts w:ascii="Times New Roman" w:hAnsi="Times New Roman" w:cs="Times New Roman"/>
+        </w:rPr>
+        <w:t xml:space="preserve">  (main): </w:t>
+      </w:r>
+      <w:proofErr w:type="gramStart"/>
+      <w:r>
+        <w:rPr>
+          <w:rFonts w:ascii="Times New Roman" w:hAnsi="Times New Roman" w:cs="Times New Roman"/>
+        </w:rPr>
+        <w:t>Sequential(</w:t>
+      </w:r>
+      <w:proofErr w:type="gramEnd"/>
+    </w:p>
+    <w:p>
+      <w:pPr>
+        <w:pStyle w:val="HTMLPreformatted"/>
+        <w:rPr>
+          <w:rFonts w:ascii="Times New Roman" w:hAnsi="Times New Roman" w:cs="Times New Roman"/>
+        </w:rPr>
+      </w:pPr>
+      <w:r>
+        <w:rPr>
+          <w:rFonts w:ascii="Times New Roman" w:hAnsi="Times New Roman" w:cs="Times New Roman"/>
+        </w:rPr>
+        <w:t xml:space="preserve">    (0): ConvTranspose2</w:t>
+      </w:r>
+      <w:proofErr w:type="gramStart"/>
+      <w:r>
+        <w:rPr>
+          <w:rFonts w:ascii="Times New Roman" w:hAnsi="Times New Roman" w:cs="Times New Roman"/>
+        </w:rPr>
+        <w:t>d(</w:t>
+      </w:r>
+      <w:proofErr w:type="gramEnd"/>
+      <w:r>
+        <w:rPr>
+          <w:rFonts w:ascii="Times New Roman" w:hAnsi="Times New Roman" w:cs="Times New Roman"/>
+        </w:rPr>
+        <w:t xml:space="preserve">100, 512, </w:t>
+      </w:r>
+      <w:proofErr w:type="spellStart"/>
+      <w:r>
+        <w:rPr>
+          <w:rFonts w:ascii="Times New Roman" w:hAnsi="Times New Roman" w:cs="Times New Roman"/>
+        </w:rPr>
+        <w:t>kernel_size</w:t>
+      </w:r>
+      <w:proofErr w:type="spellEnd"/>
+      <w:r>
+        <w:rPr>
+          <w:rFonts w:ascii="Times New Roman" w:hAnsi="Times New Roman" w:cs="Times New Roman"/>
+        </w:rPr>
+        <w:t>=(4, 4), stride=(1, 1), bias=False)</w:t>
+      </w:r>
+    </w:p>
+    <w:p>
+      <w:pPr>
+        <w:pStyle w:val="HTMLPreformatted"/>
+        <w:rPr>
+          <w:rFonts w:ascii="Times New Roman" w:hAnsi="Times New Roman" w:cs="Times New Roman"/>
+        </w:rPr>
+      </w:pPr>
+      <w:r>
+        <w:rPr>
+          <w:rFonts w:ascii="Times New Roman" w:hAnsi="Times New Roman" w:cs="Times New Roman"/>
+        </w:rPr>
+        <w:t xml:space="preserve">    (1): BatchNorm2</w:t>
+      </w:r>
+      <w:proofErr w:type="gramStart"/>
+      <w:r>
+        <w:rPr>
+          <w:rFonts w:ascii="Times New Roman" w:hAnsi="Times New Roman" w:cs="Times New Roman"/>
+        </w:rPr>
+        <w:t>d(</w:t>
+      </w:r>
+      <w:proofErr w:type="gramEnd"/>
+      <w:r>
+        <w:rPr>
+          <w:rFonts w:ascii="Times New Roman" w:hAnsi="Times New Roman" w:cs="Times New Roman"/>
+        </w:rPr>
+        <w:t xml:space="preserve">512, eps=1e-05, momentum=0.1, affine=True, </w:t>
+      </w:r>
+      <w:proofErr w:type="spellStart"/>
+      <w:r>
+        <w:rPr>
+          <w:rFonts w:ascii="Times New Roman" w:hAnsi="Times New Roman" w:cs="Times New Roman"/>
+        </w:rPr>
+        <w:t>track_running_stats</w:t>
+      </w:r>
+      <w:proofErr w:type="spellEnd"/>
+      <w:r>
+        <w:rPr>
+          <w:rFonts w:ascii="Times New Roman" w:hAnsi="Times New Roman" w:cs="Times New Roman"/>
+        </w:rPr>
+        <w:t>=True)</w:t>
+      </w:r>
+    </w:p>
+    <w:p>
+      <w:pPr>
+        <w:pStyle w:val="HTMLPreformatted"/>
+        <w:rPr>
+          <w:rFonts w:ascii="Times New Roman" w:hAnsi="Times New Roman" w:cs="Times New Roman"/>
+        </w:rPr>
+      </w:pPr>
+      <w:r>
+        <w:rPr>
+          <w:rFonts w:ascii="Times New Roman" w:hAnsi="Times New Roman" w:cs="Times New Roman"/>
+        </w:rPr>
+        <w:t xml:space="preserve">    (2): </w:t>
+      </w:r>
+      <w:proofErr w:type="spellStart"/>
+      <w:r>
+        <w:rPr>
+          <w:rFonts w:ascii="Times New Roman" w:hAnsi="Times New Roman" w:cs="Times New Roman"/>
+        </w:rPr>
+        <w:t>ReLU</w:t>
+      </w:r>
+      <w:proofErr w:type="spellEnd"/>
+      <w:r>
+        <w:rPr>
+          <w:rFonts w:ascii="Times New Roman" w:hAnsi="Times New Roman" w:cs="Times New Roman"/>
+        </w:rPr>
+        <w:t>(</w:t>
+      </w:r>
+      <w:proofErr w:type="spellStart"/>
+      <w:r>
+        <w:rPr>
+          <w:rFonts w:ascii="Times New Roman" w:hAnsi="Times New Roman" w:cs="Times New Roman"/>
+        </w:rPr>
+        <w:t>inplace</w:t>
+      </w:r>
+      <w:proofErr w:type="spellEnd"/>
+      <w:r>
+        <w:rPr>
+          <w:rFonts w:ascii="Times New Roman" w:hAnsi="Times New Roman" w:cs="Times New Roman"/>
+        </w:rPr>
+        <w:t>=True)</w:t>
+      </w:r>
+    </w:p>
+    <w:p>
+      <w:pPr>
+        <w:pStyle w:val="HTMLPreformatted"/>
+        <w:rPr>
+          <w:rFonts w:ascii="Times New Roman" w:hAnsi="Times New Roman" w:cs="Times New Roman"/>
+        </w:rPr>
+      </w:pPr>
+      <w:r>
+        <w:rPr>
+          <w:rFonts w:ascii="Times New Roman" w:hAnsi="Times New Roman" w:cs="Times New Roman"/>
+        </w:rPr>
+        <w:t xml:space="preserve">    (3): ConvTranspose2</w:t>
+      </w:r>
+      <w:proofErr w:type="gramStart"/>
+      <w:r>
+        <w:rPr>
+          <w:rFonts w:ascii="Times New Roman" w:hAnsi="Times New Roman" w:cs="Times New Roman"/>
+        </w:rPr>
+        <w:t>d(</w:t>
+      </w:r>
+      <w:proofErr w:type="gramEnd"/>
+      <w:r>
+        <w:rPr>
+          <w:rFonts w:ascii="Times New Roman" w:hAnsi="Times New Roman" w:cs="Times New Roman"/>
+        </w:rPr>
+        <w:t xml:space="preserve">512, 256, </w:t>
+      </w:r>
+      <w:proofErr w:type="spellStart"/>
+      <w:r>
+        <w:rPr>
+          <w:rFonts w:ascii="Times New Roman" w:hAnsi="Times New Roman" w:cs="Times New Roman"/>
+        </w:rPr>
+        <w:t>kernel_size</w:t>
+      </w:r>
+      <w:proofErr w:type="spellEnd"/>
+      <w:r>
+        <w:rPr>
+          <w:rFonts w:ascii="Times New Roman" w:hAnsi="Times New Roman" w:cs="Times New Roman"/>
+        </w:rPr>
+        <w:t>=(4, 4), stride=(2, 2), padding=(1, 1), bias=False)</w:t>
+      </w:r>
+    </w:p>
+    <w:p>
+      <w:pPr>
+        <w:pStyle w:val="HTMLPreformatted"/>
+        <w:rPr>
+          <w:rFonts w:ascii="Times New Roman" w:hAnsi="Times New Roman" w:cs="Times New Roman"/>
+        </w:rPr>
+      </w:pPr>
+      <w:r>
+        <w:rPr>
+          <w:rFonts w:ascii="Times New Roman" w:hAnsi="Times New Roman" w:cs="Times New Roman"/>
+        </w:rPr>
+        <w:t xml:space="preserve">    (4): BatchNorm2</w:t>
+      </w:r>
+      <w:proofErr w:type="gramStart"/>
+      <w:r>
+        <w:rPr>
+          <w:rFonts w:ascii="Times New Roman" w:hAnsi="Times New Roman" w:cs="Times New Roman"/>
+        </w:rPr>
+        <w:t>d(</w:t>
+      </w:r>
+      <w:proofErr w:type="gramEnd"/>
+      <w:r>
+        <w:rPr>
+          <w:rFonts w:ascii="Times New Roman" w:hAnsi="Times New Roman" w:cs="Times New Roman"/>
+        </w:rPr>
+        <w:t xml:space="preserve">256, eps=1e-05, momentum=0.1, affine=True, </w:t>
+      </w:r>
+      <w:proofErr w:type="spellStart"/>
+      <w:r>
+        <w:rPr>
+          <w:rFonts w:ascii="Times New Roman" w:hAnsi="Times New Roman" w:cs="Times New Roman"/>
+        </w:rPr>
+        <w:t>track_running_stats</w:t>
+      </w:r>
+      <w:proofErr w:type="spellEnd"/>
+      <w:r>
+        <w:rPr>
+          <w:rFonts w:ascii="Times New Roman" w:hAnsi="Times New Roman" w:cs="Times New Roman"/>
+        </w:rPr>
+        <w:t>=True)</w:t>
+      </w:r>
+    </w:p>
+    <w:p>
+      <w:pPr>
+        <w:pStyle w:val="HTMLPreformatted"/>
+        <w:rPr>
+          <w:rFonts w:ascii="Times New Roman" w:hAnsi="Times New Roman" w:cs="Times New Roman"/>
+        </w:rPr>
+      </w:pPr>
+      <w:r>
+        <w:rPr>
+          <w:rFonts w:ascii="Times New Roman" w:hAnsi="Times New Roman" w:cs="Times New Roman"/>
+        </w:rPr>
+        <w:t xml:space="preserve">    (5): </w:t>
+      </w:r>
+      <w:proofErr w:type="spellStart"/>
+      <w:r>
+        <w:rPr>
+          <w:rFonts w:ascii="Times New Roman" w:hAnsi="Times New Roman" w:cs="Times New Roman"/>
+        </w:rPr>
+        <w:t>ReLU</w:t>
+      </w:r>
+      <w:proofErr w:type="spellEnd"/>
+      <w:r>
+        <w:rPr>
+          <w:rFonts w:ascii="Times New Roman" w:hAnsi="Times New Roman" w:cs="Times New Roman"/>
+        </w:rPr>
+        <w:t>(</w:t>
+      </w:r>
+      <w:proofErr w:type="spellStart"/>
+      <w:r>
+        <w:rPr>
+          <w:rFonts w:ascii="Times New Roman" w:hAnsi="Times New Roman" w:cs="Times New Roman"/>
+        </w:rPr>
+        <w:t>inplace</w:t>
+      </w:r>
+      <w:proofErr w:type="spellEnd"/>
+      <w:r>
+        <w:rPr>
+          <w:rFonts w:ascii="Times New Roman" w:hAnsi="Times New Roman" w:cs="Times New Roman"/>
+        </w:rPr>
+        <w:t>=True)</w:t>
+      </w:r>
+    </w:p>
+    <w:p>
+      <w:pPr>
+        <w:pStyle w:val="HTMLPreformatted"/>
+        <w:rPr>
+          <w:rFonts w:ascii="Times New Roman" w:hAnsi="Times New Roman" w:cs="Times New Roman"/>
+        </w:rPr>
+      </w:pPr>
+      <w:r>
+        <w:rPr>
+          <w:rFonts w:ascii="Times New Roman" w:hAnsi="Times New Roman" w:cs="Times New Roman"/>
+        </w:rPr>
+        <w:t xml:space="preserve">    (6): ConvTranspose2</w:t>
+      </w:r>
+      <w:proofErr w:type="gramStart"/>
+      <w:r>
+        <w:rPr>
+          <w:rFonts w:ascii="Times New Roman" w:hAnsi="Times New Roman" w:cs="Times New Roman"/>
+        </w:rPr>
+        <w:t>d(</w:t>
+      </w:r>
+      <w:proofErr w:type="gramEnd"/>
+      <w:r>
+        <w:rPr>
+          <w:rFonts w:ascii="Times New Roman" w:hAnsi="Times New Roman" w:cs="Times New Roman"/>
+        </w:rPr>
+        <w:t xml:space="preserve">256, 128, </w:t>
+      </w:r>
+      <w:proofErr w:type="spellStart"/>
+      <w:r>
+        <w:rPr>
+          <w:rFonts w:ascii="Times New Roman" w:hAnsi="Times New Roman" w:cs="Times New Roman"/>
+        </w:rPr>
+        <w:t>kernel_size</w:t>
+      </w:r>
+      <w:proofErr w:type="spellEnd"/>
+      <w:r>
+        <w:rPr>
+          <w:rFonts w:ascii="Times New Roman" w:hAnsi="Times New Roman" w:cs="Times New Roman"/>
+        </w:rPr>
+        <w:t>=(4, 4), stride=(2, 2), padding=(1, 1), bias=False)</w:t>
+      </w:r>
+    </w:p>
+    <w:p>
+      <w:pPr>
+        <w:pStyle w:val="HTMLPreformatted"/>
+        <w:rPr>
+          <w:rFonts w:ascii="Times New Roman" w:hAnsi="Times New Roman" w:cs="Times New Roman"/>
+        </w:rPr>
+      </w:pPr>
+      <w:r>
+        <w:rPr>
+          <w:rFonts w:ascii="Times New Roman" w:hAnsi="Times New Roman" w:cs="Times New Roman"/>
+        </w:rPr>
+        <w:t xml:space="preserve">    (7): BatchNorm2</w:t>
+      </w:r>
+      <w:proofErr w:type="gramStart"/>
+      <w:r>
+        <w:rPr>
+          <w:rFonts w:ascii="Times New Roman" w:hAnsi="Times New Roman" w:cs="Times New Roman"/>
+        </w:rPr>
+        <w:t>d(</w:t>
+      </w:r>
+      <w:proofErr w:type="gramEnd"/>
+      <w:r>
+        <w:rPr>
+          <w:rFonts w:ascii="Times New Roman" w:hAnsi="Times New Roman" w:cs="Times New Roman"/>
+        </w:rPr>
+        <w:t xml:space="preserve">128, eps=1e-05, momentum=0.1, affine=True, </w:t>
+      </w:r>
+      <w:proofErr w:type="spellStart"/>
+      <w:r>
+        <w:rPr>
+          <w:rFonts w:ascii="Times New Roman" w:hAnsi="Times New Roman" w:cs="Times New Roman"/>
+        </w:rPr>
+        <w:t>track_running_stats</w:t>
+      </w:r>
+      <w:proofErr w:type="spellEnd"/>
+      <w:r>
+        <w:rPr>
+          <w:rFonts w:ascii="Times New Roman" w:hAnsi="Times New Roman" w:cs="Times New Roman"/>
+        </w:rPr>
+        <w:t>=True)</w:t>
+      </w:r>
+    </w:p>
+    <w:p>
+      <w:pPr>
+        <w:pStyle w:val="HTMLPreformatted"/>
+        <w:rPr>
+          <w:rFonts w:ascii="Times New Roman" w:hAnsi="Times New Roman" w:cs="Times New Roman"/>
+        </w:rPr>
+      </w:pPr>
+      <w:r>
+        <w:rPr>
+          <w:rFonts w:ascii="Times New Roman" w:hAnsi="Times New Roman" w:cs="Times New Roman"/>
+        </w:rPr>
+        <w:t xml:space="preserve">    (8): </w:t>
+      </w:r>
+      <w:proofErr w:type="spellStart"/>
+      <w:r>
+        <w:rPr>
+          <w:rFonts w:ascii="Times New Roman" w:hAnsi="Times New Roman" w:cs="Times New Roman"/>
+        </w:rPr>
+        <w:t>ReLU</w:t>
+      </w:r>
+      <w:proofErr w:type="spellEnd"/>
+      <w:r>
+        <w:rPr>
+          <w:rFonts w:ascii="Times New Roman" w:hAnsi="Times New Roman" w:cs="Times New Roman"/>
+        </w:rPr>
+        <w:t>(</w:t>
+      </w:r>
+      <w:proofErr w:type="spellStart"/>
+      <w:r>
+        <w:rPr>
+          <w:rFonts w:ascii="Times New Roman" w:hAnsi="Times New Roman" w:cs="Times New Roman"/>
+        </w:rPr>
+        <w:t>inplace</w:t>
+      </w:r>
+      <w:proofErr w:type="spellEnd"/>
+      <w:r>
+        <w:rPr>
+          <w:rFonts w:ascii="Times New Roman" w:hAnsi="Times New Roman" w:cs="Times New Roman"/>
+        </w:rPr>
+        <w:t>=True)</w:t>
+      </w:r>
+    </w:p>
+    <w:p>
+      <w:pPr>
+        <w:pStyle w:val="HTMLPreformatted"/>
+        <w:rPr>
+          <w:rFonts w:ascii="Times New Roman" w:hAnsi="Times New Roman" w:cs="Times New Roman"/>
+        </w:rPr>
+      </w:pPr>
+      <w:r>
+        <w:rPr>
+          <w:rFonts w:ascii="Times New Roman" w:hAnsi="Times New Roman" w:cs="Times New Roman"/>
+        </w:rPr>
+        <w:t xml:space="preserve">    (9): ConvTranspose2</w:t>
+      </w:r>
+      <w:proofErr w:type="gramStart"/>
+      <w:r>
+        <w:rPr>
+          <w:rFonts w:ascii="Times New Roman" w:hAnsi="Times New Roman" w:cs="Times New Roman"/>
+        </w:rPr>
+        <w:t>d(</w:t>
+      </w:r>
+      <w:proofErr w:type="gramEnd"/>
+      <w:r>
+        <w:rPr>
+          <w:rFonts w:ascii="Times New Roman" w:hAnsi="Times New Roman" w:cs="Times New Roman"/>
+        </w:rPr>
+        <w:t xml:space="preserve">128, 64, </w:t>
+      </w:r>
+      <w:proofErr w:type="spellStart"/>
+      <w:r>
+        <w:rPr>
+          <w:rFonts w:ascii="Times New Roman" w:hAnsi="Times New Roman" w:cs="Times New Roman"/>
+        </w:rPr>
+        <w:t>kernel_size</w:t>
+      </w:r>
+      <w:proofErr w:type="spellEnd"/>
+      <w:r>
+        <w:rPr>
+          <w:rFonts w:ascii="Times New Roman" w:hAnsi="Times New Roman" w:cs="Times New Roman"/>
+        </w:rPr>
+        <w:t>=(4, 4), stride=(2, 2), padding=(1, 1), bias=False)</w:t>
+      </w:r>
+    </w:p>
+    <w:p>
+      <w:pPr>
+        <w:pStyle w:val="HTMLPreformatted"/>
+        <w:rPr>
+          <w:rFonts w:ascii="Times New Roman" w:hAnsi="Times New Roman" w:cs="Times New Roman"/>
+        </w:rPr>
+      </w:pPr>
+      <w:r>
+        <w:rPr>
+          <w:rFonts w:ascii="Times New Roman" w:hAnsi="Times New Roman" w:cs="Times New Roman"/>
+        </w:rPr>
+        <w:t xml:space="preserve">    (10): BatchNorm2</w:t>
+      </w:r>
+      <w:proofErr w:type="gramStart"/>
+      <w:r>
+        <w:rPr>
+          <w:rFonts w:ascii="Times New Roman" w:hAnsi="Times New Roman" w:cs="Times New Roman"/>
+        </w:rPr>
+        <w:t>d(</w:t>
+      </w:r>
+      <w:proofErr w:type="gramEnd"/>
+      <w:r>
+        <w:rPr>
+          <w:rFonts w:ascii="Times New Roman" w:hAnsi="Times New Roman" w:cs="Times New Roman"/>
+        </w:rPr>
+        <w:t xml:space="preserve">64, eps=1e-05, momentum=0.1, affine=True, </w:t>
+      </w:r>
+      <w:proofErr w:type="spellStart"/>
+      <w:r>
+        <w:rPr>
+          <w:rFonts w:ascii="Times New Roman" w:hAnsi="Times New Roman" w:cs="Times New Roman"/>
+        </w:rPr>
+        <w:t>track_running_stats</w:t>
+      </w:r>
+      <w:proofErr w:type="spellEnd"/>
+      <w:r>
+        <w:rPr>
+          <w:rFonts w:ascii="Times New Roman" w:hAnsi="Times New Roman" w:cs="Times New Roman"/>
+        </w:rPr>
+        <w:t>=True)</w:t>
+      </w:r>
+    </w:p>
+    <w:p>
+      <w:pPr>
+        <w:pStyle w:val="HTMLPreformatted"/>
+        <w:rPr>
+          <w:rFonts w:ascii="Times New Roman" w:hAnsi="Times New Roman" w:cs="Times New Roman"/>
+        </w:rPr>
+      </w:pPr>
+      <w:r>
+        <w:rPr>
+          <w:rFonts w:ascii="Times New Roman" w:hAnsi="Times New Roman" w:cs="Times New Roman"/>
+        </w:rPr>
+        <w:t xml:space="preserve">    (11): </w:t>
+      </w:r>
+      <w:proofErr w:type="spellStart"/>
+      <w:r>
+        <w:rPr>
+          <w:rFonts w:ascii="Times New Roman" w:hAnsi="Times New Roman" w:cs="Times New Roman"/>
+        </w:rPr>
+        <w:t>ReLU</w:t>
+      </w:r>
+      <w:proofErr w:type="spellEnd"/>
+      <w:r>
+        <w:rPr>
+          <w:rFonts w:ascii="Times New Roman" w:hAnsi="Times New Roman" w:cs="Times New Roman"/>
+        </w:rPr>
+        <w:t>(</w:t>
+      </w:r>
+      <w:proofErr w:type="spellStart"/>
+      <w:r>
+        <w:rPr>
+          <w:rFonts w:ascii="Times New Roman" w:hAnsi="Times New Roman" w:cs="Times New Roman"/>
+        </w:rPr>
+        <w:t>inplace</w:t>
+      </w:r>
+      <w:proofErr w:type="spellEnd"/>
+      <w:r>
+        <w:rPr>
+          <w:rFonts w:ascii="Times New Roman" w:hAnsi="Times New Roman" w:cs="Times New Roman"/>
+        </w:rPr>
+        <w:t>=True)</w:t>
+      </w:r>
+    </w:p>
+    <w:p>
+      <w:pPr>
+        <w:pStyle w:val="HTMLPreformatted"/>
+        <w:rPr>
+          <w:rFonts w:ascii="Times New Roman" w:hAnsi="Times New Roman" w:cs="Times New Roman"/>
+        </w:rPr>
+      </w:pPr>
+      <w:r>
+        <w:rPr>
+          <w:rFonts w:ascii="Times New Roman" w:hAnsi="Times New Roman" w:cs="Times New Roman"/>
+        </w:rPr>
+        <w:t xml:space="preserve">    (12): ConvTranspose2</w:t>
+      </w:r>
+      <w:proofErr w:type="gramStart"/>
+      <w:r>
+        <w:rPr>
+          <w:rFonts w:ascii="Times New Roman" w:hAnsi="Times New Roman" w:cs="Times New Roman"/>
+        </w:rPr>
+        <w:t>d(</w:t>
+      </w:r>
+      <w:proofErr w:type="gramEnd"/>
+      <w:r>
+        <w:rPr>
+          <w:rFonts w:ascii="Times New Roman" w:hAnsi="Times New Roman" w:cs="Times New Roman"/>
+        </w:rPr>
+        <w:t xml:space="preserve">64, 3, </w:t>
+      </w:r>
+      <w:proofErr w:type="spellStart"/>
+      <w:r>
+        <w:rPr>
+          <w:rFonts w:ascii="Times New Roman" w:hAnsi="Times New Roman" w:cs="Times New Roman"/>
+        </w:rPr>
+        <w:t>kernel_size</w:t>
+      </w:r>
+      <w:proofErr w:type="spellEnd"/>
+      <w:r>
+        <w:rPr>
+          <w:rFonts w:ascii="Times New Roman" w:hAnsi="Times New Roman" w:cs="Times New Roman"/>
+        </w:rPr>
+        <w:t>=(4, 4), stride=(2, 2), padding=(1, 1), bias=False)</w:t>
+      </w:r>
+    </w:p>
+    <w:p>
+      <w:pPr>
+        <w:pStyle w:val="HTMLPreformatted"/>
+        <w:rPr>
+          <w:rFonts w:ascii="Times New Roman" w:hAnsi="Times New Roman" w:cs="Times New Roman"/>
+        </w:rPr>
+      </w:pPr>
+      <w:r>
+        <w:rPr>
+          <w:rFonts w:ascii="Times New Roman" w:hAnsi="Times New Roman" w:cs="Times New Roman"/>
+        </w:rPr>
+        <w:t xml:space="preserve">    (13): </w:t>
+      </w:r>
+      <w:proofErr w:type="gramStart"/>
+      <w:r>
+        <w:rPr>
+          <w:rFonts w:ascii="Times New Roman" w:hAnsi="Times New Roman" w:cs="Times New Roman"/>
+        </w:rPr>
+        <w:t>Tanh(</w:t>
+      </w:r>
+      <w:proofErr w:type="gramEnd"/>
+      <w:r>
+        <w:rPr>
+          <w:rFonts w:ascii="Times New Roman" w:hAnsi="Times New Roman" w:cs="Times New Roman"/>
+        </w:rPr>
+        <w:t>)</w:t>
+      </w:r>
+    </w:p>
+    <w:p>
+      <w:pPr>
+        <w:pStyle w:val="HTMLPreformatted"/>
+        <w:rPr>
+          <w:rFonts w:ascii="Times New Roman" w:hAnsi="Times New Roman" w:cs="Times New Roman"/>
+        </w:rPr>
+      </w:pPr>
+      <w:r>
+        <w:rPr>
+          <w:rFonts w:ascii="Times New Roman" w:hAnsi="Times New Roman" w:cs="Times New Roman"/>
+        </w:rPr>
+        <w:t xml:space="preserve">  )</w:t>
+      </w:r>
+    </w:p>
+    <w:p>
+      <w:pPr>
+        <w:pStyle w:val="HTMLPreformatted"/>
+        <w:rPr>
+          <w:rFonts w:ascii="Times New Roman" w:hAnsi="Times New Roman" w:cs="Times New Roman"/>
+        </w:rPr>
+      </w:pPr>
+      <w:r>
+        <w:rPr>
+          <w:rFonts w:ascii="Times New Roman" w:hAnsi="Times New Roman" w:cs="Times New Roman"/>
+        </w:rPr>
+        <w:t>)</w:t>
+      </w:r>
+    </w:p>
+    <w:p>
+      <w:pPr>
+        <w:spacing w:after="0" w:line="240" w:lineRule="auto"/>
+        <w:outlineLvl w:val="4"/>
+        <w:rPr>
+          <w:rFonts w:ascii="Times New Roman" w:eastAsia="Times New Roman" w:hAnsi="Times New Roman" w:cs="Times New Roman"/>
+          <w:b/>
+          <w:bCs/>
+          <w:sz w:val="24"/>
+          <w:szCs w:val="24"/>
+          <w:lang w:eastAsia="en-IN"/>
+        </w:rPr>
+      </w:pPr>
+    </w:p>
+    <w:p>
+      <w:pPr>
+        <w:spacing w:after="0" w:line="240" w:lineRule="auto"/>
+        <w:outlineLvl w:val="4"/>
+        <w:rPr>
+          <w:rFonts w:ascii="Times New Roman" w:eastAsia="Times New Roman" w:hAnsi="Times New Roman" w:cs="Times New Roman"/>
+          <w:b/>
+          <w:bCs/>
+          <w:sz w:val="24"/>
+          <w:szCs w:val="24"/>
+          <w:lang w:eastAsia="en-IN"/>
+        </w:rPr>
+      </w:pPr>
+    </w:p>
+    <w:p>
+      <w:pPr>
+        <w:spacing w:after="0" w:line="240" w:lineRule="auto"/>
         <w:outlineLvl w:val="4"/>
         <w:rPr>
           <w:rFonts w:ascii="Times New Roman" w:eastAsia="Times New Roman" w:hAnsi="Times New Roman" w:cs="Times New Roman"/>
@@ -757,11 +1574,22 @@
           <w:rFonts w:ascii="Times New Roman" w:eastAsia="Times New Roman" w:hAnsi="Times New Roman" w:cs="Times New Roman"/>
           <w:b/>
           <w:bCs/>
+          <w:sz w:val="24"/>
+          <w:szCs w:val="24"/>
+          <w:lang w:eastAsia="en-IN"/>
+        </w:rPr>
+        <w:t>Discriminator</w:t>
+      </w:r>
+      <w:r>
+        <w:rPr>
+          <w:rFonts w:ascii="Times New Roman" w:eastAsia="Times New Roman" w:hAnsi="Times New Roman" w:cs="Times New Roman"/>
+          <w:b/>
+          <w:bCs/>
           <w:sz w:val="20"/>
           <w:szCs w:val="20"/>
           <w:lang w:eastAsia="en-IN"/>
         </w:rPr>
-        <w:t>Generator:</w:t>
+        <w:t>:</w:t>
       </w:r>
     </w:p>
     <w:p>
@@ -769,836 +1597,719 @@
         <w:spacing w:after="0" w:line="240" w:lineRule="auto"/>
         <w:outlineLvl w:val="4"/>
         <w:rPr>
-          <w:sz w:val="24"/>
-          <w:szCs w:val="24"/>
-        </w:rPr>
-      </w:pPr>
-      <w:r>
-        <w:rPr>
-          <w:sz w:val="24"/>
-          <w:szCs w:val="24"/>
-        </w:rPr>
-        <w:t>class Generator(</w:t>
-      </w:r>
-      <w:proofErr w:type="spellStart"/>
-      <w:proofErr w:type="gramStart"/>
-      <w:r>
-        <w:rPr>
-          <w:sz w:val="24"/>
-          <w:szCs w:val="24"/>
-        </w:rPr>
-        <w:t>nn.Module</w:t>
-      </w:r>
-      <w:proofErr w:type="spellEnd"/>
-      <w:proofErr w:type="gramEnd"/>
-      <w:r>
-        <w:rPr>
-          <w:sz w:val="24"/>
-          <w:szCs w:val="24"/>
-        </w:rPr>
-        <w:t xml:space="preserve">): </w:t>
-      </w:r>
+          <w:rFonts w:ascii="Times New Roman" w:eastAsia="Times New Roman" w:hAnsi="Times New Roman" w:cs="Times New Roman"/>
+          <w:b/>
+          <w:bCs/>
+          <w:sz w:val="20"/>
+          <w:szCs w:val="20"/>
+          <w:lang w:eastAsia="en-IN"/>
+        </w:rPr>
+      </w:pPr>
     </w:p>
     <w:p>
       <w:pPr>
         <w:spacing w:after="0" w:line="240" w:lineRule="auto"/>
         <w:outlineLvl w:val="4"/>
         <w:rPr>
-          <w:sz w:val="24"/>
-          <w:szCs w:val="24"/>
-        </w:rPr>
-      </w:pPr>
-      <w:r>
-        <w:rPr>
-          <w:sz w:val="24"/>
-          <w:szCs w:val="24"/>
-        </w:rPr>
-        <w:t>def __</w:t>
-      </w:r>
-      <w:proofErr w:type="spellStart"/>
-      <w:r>
-        <w:rPr>
-          <w:sz w:val="24"/>
-          <w:szCs w:val="24"/>
-        </w:rPr>
-        <w:t>init</w:t>
-      </w:r>
-      <w:proofErr w:type="spellEnd"/>
-      <w:r>
-        <w:rPr>
-          <w:sz w:val="24"/>
-          <w:szCs w:val="24"/>
-        </w:rPr>
-        <w:t>_</w:t>
-      </w:r>
+          <w:rFonts w:ascii="Times New Roman" w:hAnsi="Times New Roman" w:cs="Times New Roman"/>
+          <w:sz w:val="24"/>
+          <w:szCs w:val="24"/>
+        </w:rPr>
+      </w:pPr>
+    </w:p>
+    <w:p>
+      <w:pPr>
+        <w:spacing w:before="100" w:beforeAutospacing="1" w:after="100" w:afterAutospacing="1" w:line="240" w:lineRule="auto"/>
+        <w:rPr>
+          <w:rFonts w:ascii="Times New Roman" w:eastAsia="Times New Roman" w:hAnsi="Times New Roman" w:cs="Times New Roman"/>
+          <w:sz w:val="24"/>
+          <w:szCs w:val="24"/>
+          <w:lang w:eastAsia="en-IN"/>
+        </w:rPr>
+      </w:pPr>
+      <w:r>
+        <w:rPr>
+          <w:rFonts w:ascii="Times New Roman" w:eastAsia="Times New Roman" w:hAnsi="Times New Roman" w:cs="Times New Roman"/>
+          <w:sz w:val="24"/>
+          <w:szCs w:val="24"/>
+          <w:lang w:eastAsia="en-IN"/>
+        </w:rPr>
+        <w:t>The Discriminator acts as a critic, discerning between real and generated images. Similar to the Generator, it comprises multiple layers. Its design is equally significant to promote effective adversarial training.</w:t>
+      </w:r>
+    </w:p>
+    <w:p>
+      <w:pPr>
+        <w:pStyle w:val="HTMLPreformatted"/>
+        <w:rPr>
+          <w:rFonts w:ascii="Times New Roman" w:hAnsi="Times New Roman" w:cs="Times New Roman"/>
+        </w:rPr>
+      </w:pPr>
       <w:proofErr w:type="gramStart"/>
       <w:r>
         <w:rPr>
-          <w:sz w:val="24"/>
-          <w:szCs w:val="24"/>
-        </w:rPr>
-        <w:t>_(</w:t>
+          <w:rFonts w:ascii="Times New Roman" w:hAnsi="Times New Roman" w:cs="Times New Roman"/>
+        </w:rPr>
+        <w:t>Discriminator(</w:t>
       </w:r>
       <w:proofErr w:type="gramEnd"/>
-      <w:r>
-        <w:rPr>
-          <w:sz w:val="24"/>
-          <w:szCs w:val="24"/>
-        </w:rPr>
-        <w:t xml:space="preserve">self, </w:t>
-      </w:r>
-      <w:proofErr w:type="spellStart"/>
-      <w:r>
-        <w:rPr>
-          <w:sz w:val="24"/>
-          <w:szCs w:val="24"/>
-        </w:rPr>
-        <w:t>ngpu</w:t>
-      </w:r>
-      <w:proofErr w:type="spellEnd"/>
-      <w:r>
-        <w:rPr>
-          <w:sz w:val="24"/>
-          <w:szCs w:val="24"/>
-        </w:rPr>
-        <w:t xml:space="preserve">): </w:t>
-      </w:r>
-    </w:p>
-    <w:p>
-      <w:pPr>
-        <w:spacing w:after="0" w:line="240" w:lineRule="auto"/>
-        <w:outlineLvl w:val="4"/>
-        <w:rPr>
-          <w:sz w:val="24"/>
-          <w:szCs w:val="24"/>
-        </w:rPr>
-      </w:pPr>
+    </w:p>
+    <w:p>
+      <w:pPr>
+        <w:pStyle w:val="HTMLPreformatted"/>
+        <w:rPr>
+          <w:rFonts w:ascii="Times New Roman" w:hAnsi="Times New Roman" w:cs="Times New Roman"/>
+        </w:rPr>
+      </w:pPr>
+      <w:r>
+        <w:rPr>
+          <w:rFonts w:ascii="Times New Roman" w:hAnsi="Times New Roman" w:cs="Times New Roman"/>
+        </w:rPr>
+        <w:lastRenderedPageBreak/>
+        <w:t xml:space="preserve">  (main): </w:t>
+      </w:r>
       <w:proofErr w:type="gramStart"/>
       <w:r>
         <w:rPr>
-          <w:sz w:val="24"/>
-          <w:szCs w:val="24"/>
-        </w:rPr>
-        <w:t>super(</w:t>
+          <w:rFonts w:ascii="Times New Roman" w:hAnsi="Times New Roman" w:cs="Times New Roman"/>
+        </w:rPr>
+        <w:t>Sequential(</w:t>
       </w:r>
       <w:proofErr w:type="gramEnd"/>
-      <w:r>
-        <w:rPr>
-          <w:sz w:val="24"/>
-          <w:szCs w:val="24"/>
-        </w:rPr>
-        <w:t>Generator, self)</w:t>
-      </w:r>
-    </w:p>
-    <w:p>
-      <w:pPr>
-        <w:spacing w:after="0" w:line="240" w:lineRule="auto"/>
-        <w:outlineLvl w:val="4"/>
-        <w:rPr>
-          <w:sz w:val="24"/>
-          <w:szCs w:val="24"/>
-        </w:rPr>
-      </w:pPr>
-      <w:r>
-        <w:rPr>
-          <w:sz w:val="24"/>
-          <w:szCs w:val="24"/>
-        </w:rPr>
-        <w:t xml:space="preserve">    </w:t>
-      </w:r>
-      <w:r>
-        <w:rPr>
-          <w:sz w:val="24"/>
-          <w:szCs w:val="24"/>
-        </w:rPr>
-        <w:t>__</w:t>
-      </w:r>
-      <w:proofErr w:type="spellStart"/>
-      <w:r>
-        <w:rPr>
-          <w:sz w:val="24"/>
-          <w:szCs w:val="24"/>
-        </w:rPr>
-        <w:t>init</w:t>
-      </w:r>
-      <w:proofErr w:type="spellEnd"/>
-      <w:r>
-        <w:rPr>
-          <w:sz w:val="24"/>
-          <w:szCs w:val="24"/>
-        </w:rPr>
-        <w:t>_</w:t>
+    </w:p>
+    <w:p>
+      <w:pPr>
+        <w:pStyle w:val="HTMLPreformatted"/>
+        <w:rPr>
+          <w:rFonts w:ascii="Times New Roman" w:hAnsi="Times New Roman" w:cs="Times New Roman"/>
+        </w:rPr>
+      </w:pPr>
+      <w:r>
+        <w:rPr>
+          <w:rFonts w:ascii="Times New Roman" w:hAnsi="Times New Roman" w:cs="Times New Roman"/>
+        </w:rPr>
+        <w:t xml:space="preserve">    (0): Conv2</w:t>
       </w:r>
       <w:proofErr w:type="gramStart"/>
       <w:r>
         <w:rPr>
-          <w:sz w:val="24"/>
-          <w:szCs w:val="24"/>
-        </w:rPr>
-        <w:t>_(</w:t>
+          <w:rFonts w:ascii="Times New Roman" w:hAnsi="Times New Roman" w:cs="Times New Roman"/>
+        </w:rPr>
+        <w:t>d(</w:t>
       </w:r>
       <w:proofErr w:type="gramEnd"/>
       <w:r>
         <w:rPr>
-          <w:sz w:val="24"/>
-          <w:szCs w:val="24"/>
+          <w:rFonts w:ascii="Times New Roman" w:hAnsi="Times New Roman" w:cs="Times New Roman"/>
+        </w:rPr>
+        <w:t xml:space="preserve">3, 64, </w:t>
+      </w:r>
+      <w:proofErr w:type="spellStart"/>
+      <w:r>
+        <w:rPr>
+          <w:rFonts w:ascii="Times New Roman" w:hAnsi="Times New Roman" w:cs="Times New Roman"/>
+        </w:rPr>
+        <w:t>kernel_size</w:t>
+      </w:r>
+      <w:proofErr w:type="spellEnd"/>
+      <w:r>
+        <w:rPr>
+          <w:rFonts w:ascii="Times New Roman" w:hAnsi="Times New Roman" w:cs="Times New Roman"/>
+        </w:rPr>
+        <w:t>=(4, 4), stride=(2, 2), padding=(1, 1), bias=False)</w:t>
+      </w:r>
+    </w:p>
+    <w:p>
+      <w:pPr>
+        <w:pStyle w:val="HTMLPreformatted"/>
+        <w:rPr>
+          <w:rFonts w:ascii="Times New Roman" w:hAnsi="Times New Roman" w:cs="Times New Roman"/>
+        </w:rPr>
+      </w:pPr>
+      <w:r>
+        <w:rPr>
+          <w:rFonts w:ascii="Times New Roman" w:hAnsi="Times New Roman" w:cs="Times New Roman"/>
+        </w:rPr>
+        <w:t xml:space="preserve">    (1): </w:t>
+      </w:r>
+      <w:proofErr w:type="spellStart"/>
+      <w:proofErr w:type="gramStart"/>
+      <w:r>
+        <w:rPr>
+          <w:rFonts w:ascii="Times New Roman" w:hAnsi="Times New Roman" w:cs="Times New Roman"/>
+        </w:rPr>
+        <w:t>LeakyReLU</w:t>
+      </w:r>
+      <w:proofErr w:type="spellEnd"/>
+      <w:r>
+        <w:rPr>
+          <w:rFonts w:ascii="Times New Roman" w:hAnsi="Times New Roman" w:cs="Times New Roman"/>
+        </w:rPr>
+        <w:t>(</w:t>
+      </w:r>
+      <w:proofErr w:type="spellStart"/>
+      <w:proofErr w:type="gramEnd"/>
+      <w:r>
+        <w:rPr>
+          <w:rFonts w:ascii="Times New Roman" w:hAnsi="Times New Roman" w:cs="Times New Roman"/>
+        </w:rPr>
+        <w:t>negative_slope</w:t>
+      </w:r>
+      <w:proofErr w:type="spellEnd"/>
+      <w:r>
+        <w:rPr>
+          <w:rFonts w:ascii="Times New Roman" w:hAnsi="Times New Roman" w:cs="Times New Roman"/>
+        </w:rPr>
+        <w:t xml:space="preserve">=0.2, </w:t>
+      </w:r>
+      <w:proofErr w:type="spellStart"/>
+      <w:r>
+        <w:rPr>
+          <w:rFonts w:ascii="Times New Roman" w:hAnsi="Times New Roman" w:cs="Times New Roman"/>
+        </w:rPr>
+        <w:t>inplace</w:t>
+      </w:r>
+      <w:proofErr w:type="spellEnd"/>
+      <w:r>
+        <w:rPr>
+          <w:rFonts w:ascii="Times New Roman" w:hAnsi="Times New Roman" w:cs="Times New Roman"/>
+        </w:rPr>
+        <w:t>=True)</w:t>
+      </w:r>
+    </w:p>
+    <w:p>
+      <w:pPr>
+        <w:pStyle w:val="HTMLPreformatted"/>
+        <w:rPr>
+          <w:rFonts w:ascii="Times New Roman" w:hAnsi="Times New Roman" w:cs="Times New Roman"/>
+        </w:rPr>
+      </w:pPr>
+      <w:r>
+        <w:rPr>
+          <w:rFonts w:ascii="Times New Roman" w:hAnsi="Times New Roman" w:cs="Times New Roman"/>
+        </w:rPr>
+        <w:t xml:space="preserve">    (2): Conv2</w:t>
+      </w:r>
+      <w:proofErr w:type="gramStart"/>
+      <w:r>
+        <w:rPr>
+          <w:rFonts w:ascii="Times New Roman" w:hAnsi="Times New Roman" w:cs="Times New Roman"/>
+        </w:rPr>
+        <w:t>d(</w:t>
+      </w:r>
+      <w:proofErr w:type="gramEnd"/>
+      <w:r>
+        <w:rPr>
+          <w:rFonts w:ascii="Times New Roman" w:hAnsi="Times New Roman" w:cs="Times New Roman"/>
+        </w:rPr>
+        <w:t xml:space="preserve">64, 128, </w:t>
+      </w:r>
+      <w:proofErr w:type="spellStart"/>
+      <w:r>
+        <w:rPr>
+          <w:rFonts w:ascii="Times New Roman" w:hAnsi="Times New Roman" w:cs="Times New Roman"/>
+        </w:rPr>
+        <w:t>kernel_size</w:t>
+      </w:r>
+      <w:proofErr w:type="spellEnd"/>
+      <w:r>
+        <w:rPr>
+          <w:rFonts w:ascii="Times New Roman" w:hAnsi="Times New Roman" w:cs="Times New Roman"/>
+        </w:rPr>
+        <w:t>=(4, 4), stride=(2, 2), padding=(1, 1), bias=False)</w:t>
+      </w:r>
+    </w:p>
+    <w:p>
+      <w:pPr>
+        <w:pStyle w:val="HTMLPreformatted"/>
+        <w:rPr>
+          <w:rFonts w:ascii="Times New Roman" w:hAnsi="Times New Roman" w:cs="Times New Roman"/>
+        </w:rPr>
+      </w:pPr>
+      <w:r>
+        <w:rPr>
+          <w:rFonts w:ascii="Times New Roman" w:hAnsi="Times New Roman" w:cs="Times New Roman"/>
+        </w:rPr>
+        <w:t xml:space="preserve">    (3): BatchNorm2</w:t>
+      </w:r>
+      <w:proofErr w:type="gramStart"/>
+      <w:r>
+        <w:rPr>
+          <w:rFonts w:ascii="Times New Roman" w:hAnsi="Times New Roman" w:cs="Times New Roman"/>
+        </w:rPr>
+        <w:t>d(</w:t>
+      </w:r>
+      <w:proofErr w:type="gramEnd"/>
+      <w:r>
+        <w:rPr>
+          <w:rFonts w:ascii="Times New Roman" w:hAnsi="Times New Roman" w:cs="Times New Roman"/>
+        </w:rPr>
+        <w:t xml:space="preserve">128, eps=1e-05, momentum=0.1, affine=True, </w:t>
+      </w:r>
+      <w:proofErr w:type="spellStart"/>
+      <w:r>
+        <w:rPr>
+          <w:rFonts w:ascii="Times New Roman" w:hAnsi="Times New Roman" w:cs="Times New Roman"/>
+        </w:rPr>
+        <w:t>track_running_stats</w:t>
+      </w:r>
+      <w:proofErr w:type="spellEnd"/>
+      <w:r>
+        <w:rPr>
+          <w:rFonts w:ascii="Times New Roman" w:hAnsi="Times New Roman" w:cs="Times New Roman"/>
+        </w:rPr>
+        <w:t>=True)</w:t>
+      </w:r>
+    </w:p>
+    <w:p>
+      <w:pPr>
+        <w:pStyle w:val="HTMLPreformatted"/>
+        <w:rPr>
+          <w:rFonts w:ascii="Times New Roman" w:hAnsi="Times New Roman" w:cs="Times New Roman"/>
+        </w:rPr>
+      </w:pPr>
+      <w:r>
+        <w:rPr>
+          <w:rFonts w:ascii="Times New Roman" w:hAnsi="Times New Roman" w:cs="Times New Roman"/>
+        </w:rPr>
+        <w:t xml:space="preserve">    (4): </w:t>
+      </w:r>
+      <w:proofErr w:type="spellStart"/>
+      <w:proofErr w:type="gramStart"/>
+      <w:r>
+        <w:rPr>
+          <w:rFonts w:ascii="Times New Roman" w:hAnsi="Times New Roman" w:cs="Times New Roman"/>
+        </w:rPr>
+        <w:t>LeakyReLU</w:t>
+      </w:r>
+      <w:proofErr w:type="spellEnd"/>
+      <w:r>
+        <w:rPr>
+          <w:rFonts w:ascii="Times New Roman" w:hAnsi="Times New Roman" w:cs="Times New Roman"/>
+        </w:rPr>
+        <w:t>(</w:t>
+      </w:r>
+      <w:proofErr w:type="spellStart"/>
+      <w:proofErr w:type="gramEnd"/>
+      <w:r>
+        <w:rPr>
+          <w:rFonts w:ascii="Times New Roman" w:hAnsi="Times New Roman" w:cs="Times New Roman"/>
+        </w:rPr>
+        <w:t>negative_slope</w:t>
+      </w:r>
+      <w:proofErr w:type="spellEnd"/>
+      <w:r>
+        <w:rPr>
+          <w:rFonts w:ascii="Times New Roman" w:hAnsi="Times New Roman" w:cs="Times New Roman"/>
+        </w:rPr>
+        <w:t xml:space="preserve">=0.2, </w:t>
+      </w:r>
+      <w:proofErr w:type="spellStart"/>
+      <w:r>
+        <w:rPr>
+          <w:rFonts w:ascii="Times New Roman" w:hAnsi="Times New Roman" w:cs="Times New Roman"/>
+        </w:rPr>
+        <w:t>inplace</w:t>
+      </w:r>
+      <w:proofErr w:type="spellEnd"/>
+      <w:r>
+        <w:rPr>
+          <w:rFonts w:ascii="Times New Roman" w:hAnsi="Times New Roman" w:cs="Times New Roman"/>
+        </w:rPr>
+        <w:t>=True)</w:t>
+      </w:r>
+    </w:p>
+    <w:p>
+      <w:pPr>
+        <w:pStyle w:val="HTMLPreformatted"/>
+        <w:rPr>
+          <w:rFonts w:ascii="Times New Roman" w:hAnsi="Times New Roman" w:cs="Times New Roman"/>
+        </w:rPr>
+      </w:pPr>
+      <w:r>
+        <w:rPr>
+          <w:rFonts w:ascii="Times New Roman" w:hAnsi="Times New Roman" w:cs="Times New Roman"/>
+        </w:rPr>
+        <w:t xml:space="preserve">    (5): Conv2</w:t>
+      </w:r>
+      <w:proofErr w:type="gramStart"/>
+      <w:r>
+        <w:rPr>
+          <w:rFonts w:ascii="Times New Roman" w:hAnsi="Times New Roman" w:cs="Times New Roman"/>
+        </w:rPr>
+        <w:t>d(</w:t>
+      </w:r>
+      <w:proofErr w:type="gramEnd"/>
+      <w:r>
+        <w:rPr>
+          <w:rFonts w:ascii="Times New Roman" w:hAnsi="Times New Roman" w:cs="Times New Roman"/>
+        </w:rPr>
+        <w:t xml:space="preserve">128, 256, </w:t>
+      </w:r>
+      <w:proofErr w:type="spellStart"/>
+      <w:r>
+        <w:rPr>
+          <w:rFonts w:ascii="Times New Roman" w:hAnsi="Times New Roman" w:cs="Times New Roman"/>
+        </w:rPr>
+        <w:t>kernel_size</w:t>
+      </w:r>
+      <w:proofErr w:type="spellEnd"/>
+      <w:r>
+        <w:rPr>
+          <w:rFonts w:ascii="Times New Roman" w:hAnsi="Times New Roman" w:cs="Times New Roman"/>
+        </w:rPr>
+        <w:t>=(4, 4), stride=(2, 2), padding=(1, 1), bias=False)</w:t>
+      </w:r>
+    </w:p>
+    <w:p>
+      <w:pPr>
+        <w:pStyle w:val="HTMLPreformatted"/>
+        <w:rPr>
+          <w:rFonts w:ascii="Times New Roman" w:hAnsi="Times New Roman" w:cs="Times New Roman"/>
+        </w:rPr>
+      </w:pPr>
+      <w:r>
+        <w:rPr>
+          <w:rFonts w:ascii="Times New Roman" w:hAnsi="Times New Roman" w:cs="Times New Roman"/>
+        </w:rPr>
+        <w:t xml:space="preserve">    (6): BatchNorm2</w:t>
+      </w:r>
+      <w:proofErr w:type="gramStart"/>
+      <w:r>
+        <w:rPr>
+          <w:rFonts w:ascii="Times New Roman" w:hAnsi="Times New Roman" w:cs="Times New Roman"/>
+        </w:rPr>
+        <w:t>d(</w:t>
+      </w:r>
+      <w:proofErr w:type="gramEnd"/>
+      <w:r>
+        <w:rPr>
+          <w:rFonts w:ascii="Times New Roman" w:hAnsi="Times New Roman" w:cs="Times New Roman"/>
+        </w:rPr>
+        <w:t xml:space="preserve">256, eps=1e-05, momentum=0.1, affine=True, </w:t>
+      </w:r>
+      <w:proofErr w:type="spellStart"/>
+      <w:r>
+        <w:rPr>
+          <w:rFonts w:ascii="Times New Roman" w:hAnsi="Times New Roman" w:cs="Times New Roman"/>
+        </w:rPr>
+        <w:t>track_running_stats</w:t>
+      </w:r>
+      <w:proofErr w:type="spellEnd"/>
+      <w:r>
+        <w:rPr>
+          <w:rFonts w:ascii="Times New Roman" w:hAnsi="Times New Roman" w:cs="Times New Roman"/>
+        </w:rPr>
+        <w:t>=True)</w:t>
+      </w:r>
+    </w:p>
+    <w:p>
+      <w:pPr>
+        <w:pStyle w:val="HTMLPreformatted"/>
+        <w:rPr>
+          <w:rFonts w:ascii="Times New Roman" w:hAnsi="Times New Roman" w:cs="Times New Roman"/>
+        </w:rPr>
+      </w:pPr>
+      <w:r>
+        <w:rPr>
+          <w:rFonts w:ascii="Times New Roman" w:hAnsi="Times New Roman" w:cs="Times New Roman"/>
+        </w:rPr>
+        <w:t xml:space="preserve">    (7): </w:t>
+      </w:r>
+      <w:proofErr w:type="spellStart"/>
+      <w:proofErr w:type="gramStart"/>
+      <w:r>
+        <w:rPr>
+          <w:rFonts w:ascii="Times New Roman" w:hAnsi="Times New Roman" w:cs="Times New Roman"/>
+        </w:rPr>
+        <w:t>LeakyReLU</w:t>
+      </w:r>
+      <w:proofErr w:type="spellEnd"/>
+      <w:r>
+        <w:rPr>
+          <w:rFonts w:ascii="Times New Roman" w:hAnsi="Times New Roman" w:cs="Times New Roman"/>
+        </w:rPr>
+        <w:t>(</w:t>
+      </w:r>
+      <w:proofErr w:type="spellStart"/>
+      <w:proofErr w:type="gramEnd"/>
+      <w:r>
+        <w:rPr>
+          <w:rFonts w:ascii="Times New Roman" w:hAnsi="Times New Roman" w:cs="Times New Roman"/>
+        </w:rPr>
+        <w:t>negative_slope</w:t>
+      </w:r>
+      <w:proofErr w:type="spellEnd"/>
+      <w:r>
+        <w:rPr>
+          <w:rFonts w:ascii="Times New Roman" w:hAnsi="Times New Roman" w:cs="Times New Roman"/>
+        </w:rPr>
+        <w:t xml:space="preserve">=0.2, </w:t>
+      </w:r>
+      <w:proofErr w:type="spellStart"/>
+      <w:r>
+        <w:rPr>
+          <w:rFonts w:ascii="Times New Roman" w:hAnsi="Times New Roman" w:cs="Times New Roman"/>
+        </w:rPr>
+        <w:t>inplace</w:t>
+      </w:r>
+      <w:proofErr w:type="spellEnd"/>
+      <w:r>
+        <w:rPr>
+          <w:rFonts w:ascii="Times New Roman" w:hAnsi="Times New Roman" w:cs="Times New Roman"/>
+        </w:rPr>
+        <w:t>=True)</w:t>
+      </w:r>
+    </w:p>
+    <w:p>
+      <w:pPr>
+        <w:pStyle w:val="HTMLPreformatted"/>
+        <w:rPr>
+          <w:rFonts w:ascii="Times New Roman" w:hAnsi="Times New Roman" w:cs="Times New Roman"/>
+        </w:rPr>
+      </w:pPr>
+      <w:r>
+        <w:rPr>
+          <w:rFonts w:ascii="Times New Roman" w:hAnsi="Times New Roman" w:cs="Times New Roman"/>
+        </w:rPr>
+        <w:t xml:space="preserve">    (8): Conv2</w:t>
+      </w:r>
+      <w:proofErr w:type="gramStart"/>
+      <w:r>
+        <w:rPr>
+          <w:rFonts w:ascii="Times New Roman" w:hAnsi="Times New Roman" w:cs="Times New Roman"/>
+        </w:rPr>
+        <w:t>d(</w:t>
+      </w:r>
+      <w:proofErr w:type="gramEnd"/>
+      <w:r>
+        <w:rPr>
+          <w:rFonts w:ascii="Times New Roman" w:hAnsi="Times New Roman" w:cs="Times New Roman"/>
+        </w:rPr>
+        <w:t xml:space="preserve">256, 512, </w:t>
+      </w:r>
+      <w:proofErr w:type="spellStart"/>
+      <w:r>
+        <w:rPr>
+          <w:rFonts w:ascii="Times New Roman" w:hAnsi="Times New Roman" w:cs="Times New Roman"/>
+        </w:rPr>
+        <w:t>kernel_size</w:t>
+      </w:r>
+      <w:proofErr w:type="spellEnd"/>
+      <w:r>
+        <w:rPr>
+          <w:rFonts w:ascii="Times New Roman" w:hAnsi="Times New Roman" w:cs="Times New Roman"/>
+        </w:rPr>
+        <w:t>=(4, 4), stride=(2, 2), padding=(1, 1), bias=False)</w:t>
+      </w:r>
+    </w:p>
+    <w:p>
+      <w:pPr>
+        <w:pStyle w:val="HTMLPreformatted"/>
+        <w:rPr>
+          <w:rFonts w:ascii="Times New Roman" w:hAnsi="Times New Roman" w:cs="Times New Roman"/>
+        </w:rPr>
+      </w:pPr>
+      <w:r>
+        <w:rPr>
+          <w:rFonts w:ascii="Times New Roman" w:hAnsi="Times New Roman" w:cs="Times New Roman"/>
+        </w:rPr>
+        <w:t xml:space="preserve">    (9): BatchNorm2</w:t>
+      </w:r>
+      <w:proofErr w:type="gramStart"/>
+      <w:r>
+        <w:rPr>
+          <w:rFonts w:ascii="Times New Roman" w:hAnsi="Times New Roman" w:cs="Times New Roman"/>
+        </w:rPr>
+        <w:t>d(</w:t>
+      </w:r>
+      <w:proofErr w:type="gramEnd"/>
+      <w:r>
+        <w:rPr>
+          <w:rFonts w:ascii="Times New Roman" w:hAnsi="Times New Roman" w:cs="Times New Roman"/>
+        </w:rPr>
+        <w:t xml:space="preserve">512, eps=1e-05, momentum=0.1, affine=True, </w:t>
+      </w:r>
+      <w:proofErr w:type="spellStart"/>
+      <w:r>
+        <w:rPr>
+          <w:rFonts w:ascii="Times New Roman" w:hAnsi="Times New Roman" w:cs="Times New Roman"/>
+        </w:rPr>
+        <w:t>track_running_stats</w:t>
+      </w:r>
+      <w:proofErr w:type="spellEnd"/>
+      <w:r>
+        <w:rPr>
+          <w:rFonts w:ascii="Times New Roman" w:hAnsi="Times New Roman" w:cs="Times New Roman"/>
+        </w:rPr>
+        <w:t>=True)</w:t>
+      </w:r>
+    </w:p>
+    <w:p>
+      <w:pPr>
+        <w:pStyle w:val="HTMLPreformatted"/>
+        <w:rPr>
+          <w:rFonts w:ascii="Times New Roman" w:hAnsi="Times New Roman" w:cs="Times New Roman"/>
+        </w:rPr>
+      </w:pPr>
+      <w:r>
+        <w:rPr>
+          <w:rFonts w:ascii="Times New Roman" w:hAnsi="Times New Roman" w:cs="Times New Roman"/>
+        </w:rPr>
+        <w:t xml:space="preserve">    (10): </w:t>
+      </w:r>
+      <w:proofErr w:type="spellStart"/>
+      <w:proofErr w:type="gramStart"/>
+      <w:r>
+        <w:rPr>
+          <w:rFonts w:ascii="Times New Roman" w:hAnsi="Times New Roman" w:cs="Times New Roman"/>
+        </w:rPr>
+        <w:t>LeakyReLU</w:t>
+      </w:r>
+      <w:proofErr w:type="spellEnd"/>
+      <w:r>
+        <w:rPr>
+          <w:rFonts w:ascii="Times New Roman" w:hAnsi="Times New Roman" w:cs="Times New Roman"/>
+        </w:rPr>
+        <w:t>(</w:t>
+      </w:r>
+      <w:proofErr w:type="spellStart"/>
+      <w:proofErr w:type="gramEnd"/>
+      <w:r>
+        <w:rPr>
+          <w:rFonts w:ascii="Times New Roman" w:hAnsi="Times New Roman" w:cs="Times New Roman"/>
+        </w:rPr>
+        <w:t>negative_slope</w:t>
+      </w:r>
+      <w:proofErr w:type="spellEnd"/>
+      <w:r>
+        <w:rPr>
+          <w:rFonts w:ascii="Times New Roman" w:hAnsi="Times New Roman" w:cs="Times New Roman"/>
+        </w:rPr>
+        <w:t xml:space="preserve">=0.2, </w:t>
+      </w:r>
+      <w:proofErr w:type="spellStart"/>
+      <w:r>
+        <w:rPr>
+          <w:rFonts w:ascii="Times New Roman" w:hAnsi="Times New Roman" w:cs="Times New Roman"/>
+        </w:rPr>
+        <w:t>inplace</w:t>
+      </w:r>
+      <w:proofErr w:type="spellEnd"/>
+      <w:r>
+        <w:rPr>
+          <w:rFonts w:ascii="Times New Roman" w:hAnsi="Times New Roman" w:cs="Times New Roman"/>
+        </w:rPr>
+        <w:t>=True)</w:t>
+      </w:r>
+    </w:p>
+    <w:p>
+      <w:pPr>
+        <w:pStyle w:val="HTMLPreformatted"/>
+        <w:rPr>
+          <w:rFonts w:ascii="Times New Roman" w:hAnsi="Times New Roman" w:cs="Times New Roman"/>
+        </w:rPr>
+      </w:pPr>
+      <w:r>
+        <w:rPr>
+          <w:rFonts w:ascii="Times New Roman" w:hAnsi="Times New Roman" w:cs="Times New Roman"/>
+        </w:rPr>
+        <w:t xml:space="preserve">    (11): Conv2</w:t>
+      </w:r>
+      <w:proofErr w:type="gramStart"/>
+      <w:r>
+        <w:rPr>
+          <w:rFonts w:ascii="Times New Roman" w:hAnsi="Times New Roman" w:cs="Times New Roman"/>
+        </w:rPr>
+        <w:t>d(</w:t>
+      </w:r>
+      <w:proofErr w:type="gramEnd"/>
+      <w:r>
+        <w:rPr>
+          <w:rFonts w:ascii="Times New Roman" w:hAnsi="Times New Roman" w:cs="Times New Roman"/>
+        </w:rPr>
+        <w:t xml:space="preserve">512, 1, </w:t>
+      </w:r>
+      <w:proofErr w:type="spellStart"/>
+      <w:r>
+        <w:rPr>
+          <w:rFonts w:ascii="Times New Roman" w:hAnsi="Times New Roman" w:cs="Times New Roman"/>
+        </w:rPr>
+        <w:t>kernel_size</w:t>
+      </w:r>
+      <w:proofErr w:type="spellEnd"/>
+      <w:r>
+        <w:rPr>
+          <w:rFonts w:ascii="Times New Roman" w:hAnsi="Times New Roman" w:cs="Times New Roman"/>
+        </w:rPr>
+        <w:t>=(4, 4), stride=(1, 1), bias=False)</w:t>
+      </w:r>
+    </w:p>
+    <w:p>
+      <w:pPr>
+        <w:pStyle w:val="HTMLPreformatted"/>
+        <w:rPr>
+          <w:rFonts w:ascii="Times New Roman" w:hAnsi="Times New Roman" w:cs="Times New Roman"/>
+        </w:rPr>
+      </w:pPr>
+      <w:r>
+        <w:rPr>
+          <w:rFonts w:ascii="Times New Roman" w:hAnsi="Times New Roman" w:cs="Times New Roman"/>
+        </w:rPr>
+        <w:t xml:space="preserve">    (12): </w:t>
+      </w:r>
+      <w:proofErr w:type="gramStart"/>
+      <w:r>
+        <w:rPr>
+          <w:rFonts w:ascii="Times New Roman" w:hAnsi="Times New Roman" w:cs="Times New Roman"/>
+        </w:rPr>
+        <w:t>Sigmoid(</w:t>
+      </w:r>
+      <w:proofErr w:type="gramEnd"/>
+      <w:r>
+        <w:rPr>
+          <w:rFonts w:ascii="Times New Roman" w:hAnsi="Times New Roman" w:cs="Times New Roman"/>
         </w:rPr>
         <w:t>)</w:t>
       </w:r>
-      <w:r>
-        <w:rPr>
-          <w:sz w:val="24"/>
-          <w:szCs w:val="24"/>
-        </w:rPr>
-        <w:t>:</w:t>
-      </w:r>
-    </w:p>
-    <w:p>
-      <w:pPr>
-        <w:spacing w:after="0" w:line="240" w:lineRule="auto"/>
-        <w:outlineLvl w:val="4"/>
-        <w:rPr>
-          <w:rFonts w:ascii="Times New Roman" w:eastAsia="Times New Roman" w:hAnsi="Times New Roman" w:cs="Times New Roman"/>
-          <w:b/>
-          <w:bCs/>
-          <w:sz w:val="20"/>
-          <w:szCs w:val="20"/>
-          <w:lang w:eastAsia="en-IN"/>
-        </w:rPr>
-      </w:pPr>
-      <w:r>
-        <w:rPr>
-          <w:sz w:val="24"/>
-          <w:szCs w:val="24"/>
-        </w:rPr>
-        <w:t xml:space="preserve">   </w:t>
-      </w:r>
-      <w:r>
-        <w:rPr>
-          <w:sz w:val="24"/>
-          <w:szCs w:val="24"/>
-        </w:rPr>
-        <w:t xml:space="preserve"> </w:t>
-      </w:r>
-      <w:proofErr w:type="spellStart"/>
-      <w:proofErr w:type="gramStart"/>
-      <w:r>
-        <w:rPr>
-          <w:sz w:val="24"/>
-          <w:szCs w:val="24"/>
-        </w:rPr>
-        <w:t>self.ngpu</w:t>
-      </w:r>
-      <w:proofErr w:type="spellEnd"/>
-      <w:proofErr w:type="gramEnd"/>
-      <w:r>
-        <w:rPr>
-          <w:sz w:val="24"/>
-          <w:szCs w:val="24"/>
-        </w:rPr>
-        <w:t xml:space="preserve"> = </w:t>
-      </w:r>
-      <w:proofErr w:type="spellStart"/>
-      <w:r>
-        <w:rPr>
-          <w:sz w:val="24"/>
-          <w:szCs w:val="24"/>
-        </w:rPr>
-        <w:t>ngpu</w:t>
-      </w:r>
-      <w:proofErr w:type="spellEnd"/>
-      <w:r>
-        <w:rPr>
-          <w:sz w:val="24"/>
-          <w:szCs w:val="24"/>
-        </w:rPr>
-        <w:t xml:space="preserve"> </w:t>
-      </w:r>
-      <w:proofErr w:type="spellStart"/>
-      <w:r>
-        <w:rPr>
-          <w:sz w:val="24"/>
-          <w:szCs w:val="24"/>
-        </w:rPr>
-        <w:t>self.main</w:t>
-      </w:r>
-      <w:proofErr w:type="spellEnd"/>
-      <w:r>
-        <w:rPr>
-          <w:sz w:val="24"/>
-          <w:szCs w:val="24"/>
-        </w:rPr>
-        <w:t xml:space="preserve"> = </w:t>
-      </w:r>
-      <w:proofErr w:type="spellStart"/>
-      <w:r>
-        <w:rPr>
-          <w:sz w:val="24"/>
-          <w:szCs w:val="24"/>
-        </w:rPr>
-        <w:t>nn.Sequential</w:t>
-      </w:r>
-      <w:proofErr w:type="spellEnd"/>
-      <w:r>
-        <w:rPr>
-          <w:sz w:val="24"/>
-          <w:szCs w:val="24"/>
-        </w:rPr>
-        <w:t xml:space="preserve">( # input is Z, going into a convolution nn.ConvTranspose2d( </w:t>
-      </w:r>
-      <w:proofErr w:type="spellStart"/>
-      <w:r>
-        <w:rPr>
-          <w:sz w:val="24"/>
-          <w:szCs w:val="24"/>
-        </w:rPr>
-        <w:t>nz</w:t>
-      </w:r>
-      <w:proofErr w:type="spellEnd"/>
-      <w:r>
-        <w:rPr>
-          <w:sz w:val="24"/>
-          <w:szCs w:val="24"/>
-        </w:rPr>
-        <w:t xml:space="preserve">, </w:t>
-      </w:r>
-      <w:proofErr w:type="spellStart"/>
-      <w:r>
-        <w:rPr>
-          <w:sz w:val="24"/>
-          <w:szCs w:val="24"/>
-        </w:rPr>
-        <w:t>ngf</w:t>
-      </w:r>
-      <w:proofErr w:type="spellEnd"/>
-      <w:r>
-        <w:rPr>
-          <w:sz w:val="24"/>
-          <w:szCs w:val="24"/>
-        </w:rPr>
-        <w:t xml:space="preserve"> * 8, 4, 1, 0, bias=False), nn.BatchNorm2d(</w:t>
-      </w:r>
-      <w:proofErr w:type="spellStart"/>
-      <w:r>
-        <w:rPr>
-          <w:sz w:val="24"/>
-          <w:szCs w:val="24"/>
-        </w:rPr>
-        <w:t>ngf</w:t>
-      </w:r>
-      <w:proofErr w:type="spellEnd"/>
-      <w:r>
-        <w:rPr>
-          <w:sz w:val="24"/>
-          <w:szCs w:val="24"/>
-        </w:rPr>
-        <w:t xml:space="preserve"> * 8), </w:t>
-      </w:r>
-      <w:proofErr w:type="spellStart"/>
-      <w:r>
-        <w:rPr>
-          <w:sz w:val="24"/>
-          <w:szCs w:val="24"/>
-        </w:rPr>
-        <w:t>nn.ReLU</w:t>
-      </w:r>
-      <w:proofErr w:type="spellEnd"/>
-      <w:r>
-        <w:rPr>
-          <w:sz w:val="24"/>
-          <w:szCs w:val="24"/>
-        </w:rPr>
-        <w:t>(True), # state size. (</w:t>
-      </w:r>
-      <w:proofErr w:type="spellStart"/>
-      <w:r>
-        <w:rPr>
-          <w:sz w:val="24"/>
-          <w:szCs w:val="24"/>
-        </w:rPr>
-        <w:t>ngf</w:t>
-      </w:r>
-      <w:proofErr w:type="spellEnd"/>
-      <w:r>
-        <w:rPr>
-          <w:sz w:val="24"/>
-          <w:szCs w:val="24"/>
-        </w:rPr>
-        <w:t xml:space="preserve">*8) x 4 x 4 </w:t>
-      </w:r>
-      <w:proofErr w:type="gramStart"/>
-      <w:r>
-        <w:rPr>
-          <w:sz w:val="24"/>
-          <w:szCs w:val="24"/>
-        </w:rPr>
-        <w:t>nn.ConvTranspose</w:t>
-      </w:r>
-      <w:proofErr w:type="gramEnd"/>
-      <w:r>
-        <w:rPr>
-          <w:sz w:val="24"/>
-          <w:szCs w:val="24"/>
-        </w:rPr>
-        <w:t>2d(</w:t>
-      </w:r>
-      <w:proofErr w:type="spellStart"/>
-      <w:r>
-        <w:rPr>
-          <w:sz w:val="24"/>
-          <w:szCs w:val="24"/>
-        </w:rPr>
-        <w:t>ngf</w:t>
-      </w:r>
-      <w:proofErr w:type="spellEnd"/>
-      <w:r>
-        <w:rPr>
-          <w:sz w:val="24"/>
-          <w:szCs w:val="24"/>
-        </w:rPr>
-        <w:t xml:space="preserve"> * 8, </w:t>
-      </w:r>
-      <w:proofErr w:type="spellStart"/>
-      <w:r>
-        <w:rPr>
-          <w:sz w:val="24"/>
-          <w:szCs w:val="24"/>
-        </w:rPr>
-        <w:t>ngf</w:t>
-      </w:r>
-      <w:proofErr w:type="spellEnd"/>
-      <w:r>
-        <w:rPr>
-          <w:sz w:val="24"/>
-          <w:szCs w:val="24"/>
-        </w:rPr>
-        <w:t xml:space="preserve"> * 4, 4, 2, 1, bias=False), nn.BatchNorm2d(</w:t>
-      </w:r>
-      <w:proofErr w:type="spellStart"/>
-      <w:r>
-        <w:rPr>
-          <w:sz w:val="24"/>
-          <w:szCs w:val="24"/>
-        </w:rPr>
-        <w:t>ngf</w:t>
-      </w:r>
-      <w:proofErr w:type="spellEnd"/>
-      <w:r>
-        <w:rPr>
-          <w:sz w:val="24"/>
-          <w:szCs w:val="24"/>
-        </w:rPr>
-        <w:t xml:space="preserve"> * 4), </w:t>
-      </w:r>
-      <w:proofErr w:type="spellStart"/>
-      <w:r>
-        <w:rPr>
-          <w:sz w:val="24"/>
-          <w:szCs w:val="24"/>
-        </w:rPr>
-        <w:t>nn.ReLU</w:t>
-      </w:r>
-      <w:proofErr w:type="spellEnd"/>
-      <w:r>
-        <w:rPr>
-          <w:sz w:val="24"/>
-          <w:szCs w:val="24"/>
-        </w:rPr>
-        <w:t>(True), # state size. (</w:t>
-      </w:r>
-      <w:proofErr w:type="spellStart"/>
-      <w:r>
-        <w:rPr>
-          <w:sz w:val="24"/>
-          <w:szCs w:val="24"/>
-        </w:rPr>
-        <w:t>ngf</w:t>
-      </w:r>
-      <w:proofErr w:type="spellEnd"/>
-      <w:r>
-        <w:rPr>
-          <w:sz w:val="24"/>
-          <w:szCs w:val="24"/>
-        </w:rPr>
-        <w:t xml:space="preserve">*4) x 8 x 8 </w:t>
-      </w:r>
-      <w:proofErr w:type="gramStart"/>
-      <w:r>
-        <w:rPr>
-          <w:sz w:val="24"/>
-          <w:szCs w:val="24"/>
-        </w:rPr>
-        <w:t>nn.ConvTranspose</w:t>
-      </w:r>
-      <w:proofErr w:type="gramEnd"/>
-      <w:r>
-        <w:rPr>
-          <w:sz w:val="24"/>
-          <w:szCs w:val="24"/>
-        </w:rPr>
-        <w:t xml:space="preserve">2d( </w:t>
-      </w:r>
-      <w:proofErr w:type="spellStart"/>
-      <w:r>
-        <w:rPr>
-          <w:sz w:val="24"/>
-          <w:szCs w:val="24"/>
-        </w:rPr>
-        <w:t>ngf</w:t>
-      </w:r>
-      <w:proofErr w:type="spellEnd"/>
-      <w:r>
-        <w:rPr>
-          <w:sz w:val="24"/>
-          <w:szCs w:val="24"/>
-        </w:rPr>
-        <w:t xml:space="preserve"> * 4, </w:t>
-      </w:r>
-      <w:proofErr w:type="spellStart"/>
-      <w:r>
-        <w:rPr>
-          <w:sz w:val="24"/>
-          <w:szCs w:val="24"/>
-        </w:rPr>
-        <w:t>ngf</w:t>
-      </w:r>
-      <w:proofErr w:type="spellEnd"/>
-      <w:r>
-        <w:rPr>
-          <w:sz w:val="24"/>
-          <w:szCs w:val="24"/>
-        </w:rPr>
-        <w:t xml:space="preserve"> * 2, 4, 2, 1, bias=False), nn.BatchNorm2d(</w:t>
-      </w:r>
-      <w:proofErr w:type="spellStart"/>
-      <w:r>
-        <w:rPr>
-          <w:sz w:val="24"/>
-          <w:szCs w:val="24"/>
-        </w:rPr>
-        <w:t>ngf</w:t>
-      </w:r>
-      <w:proofErr w:type="spellEnd"/>
-      <w:r>
-        <w:rPr>
-          <w:sz w:val="24"/>
-          <w:szCs w:val="24"/>
-        </w:rPr>
-        <w:t xml:space="preserve"> * 2), </w:t>
-      </w:r>
-      <w:proofErr w:type="spellStart"/>
-      <w:r>
-        <w:rPr>
-          <w:sz w:val="24"/>
-          <w:szCs w:val="24"/>
-        </w:rPr>
-        <w:t>nn.ReLU</w:t>
-      </w:r>
-      <w:proofErr w:type="spellEnd"/>
-      <w:r>
-        <w:rPr>
-          <w:sz w:val="24"/>
-          <w:szCs w:val="24"/>
-        </w:rPr>
-        <w:t>(True), # state size. (</w:t>
-      </w:r>
-      <w:proofErr w:type="spellStart"/>
-      <w:r>
-        <w:rPr>
-          <w:sz w:val="24"/>
-          <w:szCs w:val="24"/>
-        </w:rPr>
-        <w:t>ngf</w:t>
-      </w:r>
-      <w:proofErr w:type="spellEnd"/>
-      <w:r>
-        <w:rPr>
-          <w:sz w:val="24"/>
-          <w:szCs w:val="24"/>
-        </w:rPr>
-        <w:t xml:space="preserve">*2) x 16 x 16 </w:t>
-      </w:r>
-      <w:proofErr w:type="gramStart"/>
-      <w:r>
-        <w:rPr>
-          <w:sz w:val="24"/>
-          <w:szCs w:val="24"/>
-        </w:rPr>
-        <w:t>nn.ConvTranspose</w:t>
-      </w:r>
-      <w:proofErr w:type="gramEnd"/>
-      <w:r>
-        <w:rPr>
-          <w:sz w:val="24"/>
-          <w:szCs w:val="24"/>
-        </w:rPr>
-        <w:t xml:space="preserve">2d( </w:t>
-      </w:r>
-      <w:proofErr w:type="spellStart"/>
-      <w:r>
-        <w:rPr>
-          <w:sz w:val="24"/>
-          <w:szCs w:val="24"/>
-        </w:rPr>
-        <w:t>ngf</w:t>
-      </w:r>
-      <w:proofErr w:type="spellEnd"/>
-      <w:r>
-        <w:rPr>
-          <w:sz w:val="24"/>
-          <w:szCs w:val="24"/>
-        </w:rPr>
-        <w:t xml:space="preserve"> * 2, </w:t>
-      </w:r>
-      <w:proofErr w:type="spellStart"/>
-      <w:r>
-        <w:rPr>
-          <w:sz w:val="24"/>
-          <w:szCs w:val="24"/>
-        </w:rPr>
-        <w:t>ngf</w:t>
-      </w:r>
-      <w:proofErr w:type="spellEnd"/>
-      <w:r>
-        <w:rPr>
-          <w:sz w:val="24"/>
-          <w:szCs w:val="24"/>
-        </w:rPr>
-        <w:t>, 4, 2, 1, bias=False), nn.BatchNorm2d(</w:t>
-      </w:r>
-      <w:proofErr w:type="spellStart"/>
-      <w:r>
-        <w:rPr>
-          <w:sz w:val="24"/>
-          <w:szCs w:val="24"/>
-        </w:rPr>
-        <w:t>ngf</w:t>
-      </w:r>
-      <w:proofErr w:type="spellEnd"/>
-      <w:r>
-        <w:rPr>
-          <w:sz w:val="24"/>
-          <w:szCs w:val="24"/>
-        </w:rPr>
-        <w:t xml:space="preserve">), </w:t>
-      </w:r>
-      <w:proofErr w:type="spellStart"/>
-      <w:r>
-        <w:rPr>
-          <w:sz w:val="24"/>
-          <w:szCs w:val="24"/>
-        </w:rPr>
-        <w:t>nn.ReLU</w:t>
-      </w:r>
-      <w:proofErr w:type="spellEnd"/>
-      <w:r>
-        <w:rPr>
-          <w:sz w:val="24"/>
-          <w:szCs w:val="24"/>
-        </w:rPr>
-        <w:t>(True), # state size. (</w:t>
-      </w:r>
-      <w:proofErr w:type="spellStart"/>
-      <w:r>
-        <w:rPr>
-          <w:sz w:val="24"/>
-          <w:szCs w:val="24"/>
-        </w:rPr>
-        <w:t>ngf</w:t>
-      </w:r>
-      <w:proofErr w:type="spellEnd"/>
-      <w:r>
-        <w:rPr>
-          <w:sz w:val="24"/>
-          <w:szCs w:val="24"/>
-        </w:rPr>
-        <w:t xml:space="preserve">) x 32 x 32 </w:t>
-      </w:r>
-      <w:proofErr w:type="gramStart"/>
-      <w:r>
-        <w:rPr>
-          <w:sz w:val="24"/>
-          <w:szCs w:val="24"/>
-        </w:rPr>
-        <w:t>nn.ConvTranspose</w:t>
-      </w:r>
-      <w:proofErr w:type="gramEnd"/>
-      <w:r>
-        <w:rPr>
-          <w:sz w:val="24"/>
-          <w:szCs w:val="24"/>
-        </w:rPr>
-        <w:t xml:space="preserve">2d( </w:t>
-      </w:r>
-      <w:proofErr w:type="spellStart"/>
-      <w:r>
-        <w:rPr>
-          <w:sz w:val="24"/>
-          <w:szCs w:val="24"/>
-        </w:rPr>
-        <w:t>ngf</w:t>
-      </w:r>
-      <w:proofErr w:type="spellEnd"/>
-      <w:r>
-        <w:rPr>
-          <w:sz w:val="24"/>
-          <w:szCs w:val="24"/>
-        </w:rPr>
-        <w:t xml:space="preserve">, </w:t>
-      </w:r>
-      <w:proofErr w:type="spellStart"/>
-      <w:r>
-        <w:rPr>
-          <w:sz w:val="24"/>
-          <w:szCs w:val="24"/>
-        </w:rPr>
-        <w:t>nc</w:t>
-      </w:r>
-      <w:proofErr w:type="spellEnd"/>
-      <w:r>
-        <w:rPr>
-          <w:sz w:val="24"/>
-          <w:szCs w:val="24"/>
-        </w:rPr>
-        <w:t xml:space="preserve">, 4, 2, 1, bias=False), </w:t>
-      </w:r>
-      <w:proofErr w:type="spellStart"/>
-      <w:r>
-        <w:rPr>
-          <w:sz w:val="24"/>
-          <w:szCs w:val="24"/>
-        </w:rPr>
-        <w:t>nn.Tanh</w:t>
-      </w:r>
-      <w:proofErr w:type="spellEnd"/>
-      <w:r>
-        <w:rPr>
-          <w:sz w:val="24"/>
-          <w:szCs w:val="24"/>
-        </w:rPr>
-        <w:t>() # state size. (</w:t>
-      </w:r>
-      <w:proofErr w:type="spellStart"/>
-      <w:r>
-        <w:rPr>
-          <w:sz w:val="24"/>
-          <w:szCs w:val="24"/>
-        </w:rPr>
-        <w:t>nc</w:t>
-      </w:r>
-      <w:proofErr w:type="spellEnd"/>
-      <w:r>
-        <w:rPr>
-          <w:sz w:val="24"/>
-          <w:szCs w:val="24"/>
-        </w:rPr>
-        <w:t xml:space="preserve">) x 64 x </w:t>
-      </w:r>
-      <w:proofErr w:type="gramStart"/>
-      <w:r>
-        <w:rPr>
-          <w:sz w:val="24"/>
-          <w:szCs w:val="24"/>
-        </w:rPr>
-        <w:t>64 )</w:t>
-      </w:r>
-      <w:proofErr w:type="gramEnd"/>
-      <w:r>
-        <w:rPr>
-          <w:sz w:val="24"/>
-          <w:szCs w:val="24"/>
-        </w:rPr>
-        <w:t xml:space="preserve"> def forward(self, input): return </w:t>
-      </w:r>
-      <w:proofErr w:type="spellStart"/>
-      <w:r>
-        <w:rPr>
-          <w:sz w:val="24"/>
-          <w:szCs w:val="24"/>
-        </w:rPr>
-        <w:t>self.main</w:t>
-      </w:r>
-      <w:proofErr w:type="spellEnd"/>
-      <w:r>
-        <w:rPr>
-          <w:sz w:val="24"/>
-          <w:szCs w:val="24"/>
-        </w:rPr>
-        <w:t>(input)</w:t>
-      </w:r>
-      <w:r>
-        <w:rPr>
-          <w:sz w:val="24"/>
-          <w:szCs w:val="24"/>
-        </w:rPr>
-        <w:t xml:space="preserve"> </w:t>
-      </w:r>
-      <w:r>
-        <w:rPr>
-          <w:rFonts w:ascii="Times New Roman" w:eastAsia="Times New Roman" w:hAnsi="Times New Roman" w:cs="Times New Roman"/>
-          <w:b/>
-          <w:bCs/>
-          <w:sz w:val="24"/>
-          <w:szCs w:val="24"/>
-          <w:lang w:eastAsia="en-IN"/>
-        </w:rPr>
-        <w:t>Discriminator</w:t>
-      </w:r>
-      <w:r>
-        <w:rPr>
-          <w:rFonts w:ascii="Times New Roman" w:eastAsia="Times New Roman" w:hAnsi="Times New Roman" w:cs="Times New Roman"/>
-          <w:b/>
-          <w:bCs/>
-          <w:sz w:val="20"/>
-          <w:szCs w:val="20"/>
-          <w:lang w:eastAsia="en-IN"/>
-        </w:rPr>
-        <w:t>:</w:t>
-      </w:r>
-    </w:p>
-    <w:p>
-      <w:pPr>
-        <w:spacing w:after="0" w:line="240" w:lineRule="auto"/>
-        <w:outlineLvl w:val="4"/>
-        <w:rPr>
-          <w:rFonts w:ascii="Times New Roman" w:eastAsia="Times New Roman" w:hAnsi="Times New Roman" w:cs="Times New Roman"/>
-          <w:b/>
-          <w:bCs/>
-          <w:sz w:val="20"/>
-          <w:szCs w:val="20"/>
-          <w:lang w:eastAsia="en-IN"/>
-        </w:rPr>
-      </w:pPr>
-    </w:p>
-    <w:p>
-      <w:pPr>
-        <w:spacing w:after="0" w:line="240" w:lineRule="auto"/>
-        <w:outlineLvl w:val="4"/>
-        <w:rPr>
-          <w:sz w:val="24"/>
-          <w:szCs w:val="24"/>
-        </w:rPr>
-      </w:pPr>
-    </w:p>
-    <w:p>
-      <w:pPr>
-        <w:spacing w:before="100" w:beforeAutospacing="1" w:after="100" w:afterAutospacing="1" w:line="240" w:lineRule="auto"/>
-        <w:rPr>
-          <w:rFonts w:ascii="Times New Roman" w:eastAsia="Times New Roman" w:hAnsi="Times New Roman" w:cs="Times New Roman"/>
-          <w:sz w:val="24"/>
-          <w:szCs w:val="24"/>
-          <w:lang w:eastAsia="en-IN"/>
-        </w:rPr>
-      </w:pPr>
-      <w:r>
-        <w:rPr>
-          <w:rFonts w:ascii="Times New Roman" w:eastAsia="Times New Roman" w:hAnsi="Times New Roman" w:cs="Times New Roman"/>
-          <w:sz w:val="24"/>
-          <w:szCs w:val="24"/>
-          <w:lang w:eastAsia="en-IN"/>
-        </w:rPr>
-        <w:t>The Discriminator acts as a critic, discerning between real and generated images. Similar to the Generator, it comprises multiple layers. Its design is equally significant to promote effective adversarial training.</w:t>
-      </w:r>
+    </w:p>
+    <w:p>
+      <w:pPr>
+        <w:pStyle w:val="HTMLPreformatted"/>
+        <w:rPr>
+          <w:rFonts w:ascii="Times New Roman" w:hAnsi="Times New Roman" w:cs="Times New Roman"/>
+        </w:rPr>
+      </w:pPr>
+      <w:r>
+        <w:rPr>
+          <w:rFonts w:ascii="Times New Roman" w:hAnsi="Times New Roman" w:cs="Times New Roman"/>
+        </w:rPr>
+        <w:t xml:space="preserve">  )</w:t>
+      </w:r>
+    </w:p>
+    <w:p>
+      <w:pPr>
+        <w:pStyle w:val="HTMLPreformatted"/>
+        <w:rPr>
+          <w:rFonts w:ascii="Times New Roman" w:hAnsi="Times New Roman" w:cs="Times New Roman"/>
+        </w:rPr>
+      </w:pPr>
+      <w:r>
+        <w:rPr>
+          <w:rFonts w:ascii="Times New Roman" w:hAnsi="Times New Roman" w:cs="Times New Roman"/>
+        </w:rPr>
+        <w:t>)</w:t>
+      </w:r>
+    </w:p>
+    <w:p>
+      <w:pPr>
+        <w:spacing w:before="100" w:beforeAutospacing="1" w:after="100" w:afterAutospacing="1" w:line="240" w:lineRule="auto"/>
+        <w:rPr>
+          <w:rFonts w:ascii="Times New Roman" w:eastAsia="Times New Roman" w:hAnsi="Times New Roman" w:cs="Times New Roman"/>
+          <w:sz w:val="24"/>
+          <w:szCs w:val="24"/>
+          <w:lang w:eastAsia="en-IN"/>
+        </w:rPr>
+      </w:pPr>
     </w:p>
     <w:p>
       <w:pPr>
@@ -1677,7 +2388,27 @@
           <w:szCs w:val="24"/>
           <w:lang w:eastAsia="en-IN"/>
         </w:rPr>
-        <w:t>: Selection of an appropriate loss function that captures the GAN's objectives, often involving terms like binary cross-entropy.</w:t>
+        <w:t xml:space="preserve">: </w:t>
+      </w:r>
+      <w:r>
+        <w:rPr>
+          <w:rFonts w:ascii="Times New Roman" w:hAnsi="Times New Roman" w:cs="Times New Roman"/>
+        </w:rPr>
+        <w:t xml:space="preserve">GANs involve a binary classification problem, where the discriminator aims to distinguish between real and fake samples. </w:t>
+      </w:r>
+      <w:proofErr w:type="spellStart"/>
+      <w:r>
+        <w:rPr>
+          <w:rFonts w:ascii="Times New Roman" w:hAnsi="Times New Roman" w:cs="Times New Roman"/>
+        </w:rPr>
+        <w:t>BCELoss</w:t>
+      </w:r>
+      <w:proofErr w:type="spellEnd"/>
+      <w:r>
+        <w:rPr>
+          <w:rFonts w:ascii="Times New Roman" w:hAnsi="Times New Roman" w:cs="Times New Roman"/>
+        </w:rPr>
+        <w:t xml:space="preserve"> is well-suited for binary classification tasks, making it a natural choice for GANs.</w:t>
       </w:r>
     </w:p>
     <w:p>
@@ -1712,7 +2443,27 @@
           <w:szCs w:val="24"/>
           <w:lang w:eastAsia="en-IN"/>
         </w:rPr>
-        <w:t>: Choice of an optimizer, such as Adam, RMSprop, or SGD, to drive the model's weight updates.</w:t>
+        <w:t xml:space="preserve">: </w:t>
+      </w:r>
+      <w:r>
+        <w:rPr>
+          <w:rFonts w:ascii="Times New Roman" w:hAnsi="Times New Roman" w:cs="Times New Roman"/>
+        </w:rPr>
+        <w:t xml:space="preserve">Adam combines the concepts of momentum and </w:t>
+      </w:r>
+      <w:proofErr w:type="spellStart"/>
+      <w:r>
+        <w:rPr>
+          <w:rFonts w:ascii="Times New Roman" w:hAnsi="Times New Roman" w:cs="Times New Roman"/>
+        </w:rPr>
+        <w:t>RMSProp</w:t>
+      </w:r>
+      <w:proofErr w:type="spellEnd"/>
+      <w:r>
+        <w:rPr>
+          <w:rFonts w:ascii="Times New Roman" w:hAnsi="Times New Roman" w:cs="Times New Roman"/>
+        </w:rPr>
+        <w:t>, making it effective in handling sparse gradients and noisy data. This is beneficial in training GANs, which can encounter such challenges</w:t>
       </w:r>
     </w:p>
     <w:p>
@@ -1738,21 +2489,80 @@
           <w:szCs w:val="24"/>
           <w:lang w:eastAsia="en-IN"/>
         </w:rPr>
-        <w:t>Learning Rate</w:t>
-      </w:r>
-      <w:r>
-        <w:rPr>
-          <w:rFonts w:ascii="Times New Roman" w:eastAsia="Times New Roman" w:hAnsi="Times New Roman" w:cs="Times New Roman"/>
-          <w:sz w:val="24"/>
-          <w:szCs w:val="24"/>
-          <w:lang w:eastAsia="en-IN"/>
-        </w:rPr>
-        <w:t>: Determination of an optimal learning rate, ensuring stable and effective training.</w:t>
-      </w:r>
-    </w:p>
-    <w:p>
-      <w:pPr>
-        <w:spacing w:before="100" w:beforeAutospacing="1" w:after="100" w:afterAutospacing="1" w:line="240" w:lineRule="auto"/>
+        <w:t xml:space="preserve">Learning </w:t>
+      </w:r>
+      <w:proofErr w:type="gramStart"/>
+      <w:r>
+        <w:rPr>
+          <w:rFonts w:ascii="Times New Roman" w:eastAsia="Times New Roman" w:hAnsi="Times New Roman" w:cs="Times New Roman"/>
+          <w:b/>
+          <w:bCs/>
+          <w:sz w:val="24"/>
+          <w:szCs w:val="24"/>
+          <w:lang w:eastAsia="en-IN"/>
+        </w:rPr>
+        <w:t>Rate</w:t>
+      </w:r>
+      <w:r>
+        <w:rPr>
+          <w:rFonts w:ascii="Times New Roman" w:hAnsi="Times New Roman" w:cs="Times New Roman"/>
+        </w:rPr>
+        <w:t xml:space="preserve"> </w:t>
+      </w:r>
+      <w:r>
+        <w:rPr>
+          <w:rFonts w:ascii="Times New Roman" w:hAnsi="Times New Roman" w:cs="Times New Roman"/>
+        </w:rPr>
+        <w:t>.</w:t>
+      </w:r>
+      <w:proofErr w:type="gramEnd"/>
+      <w:r>
+        <w:rPr>
+          <w:rFonts w:ascii="Times New Roman" w:hAnsi="Times New Roman" w:cs="Times New Roman"/>
+        </w:rPr>
+        <w:t xml:space="preserve"> A learning rate that is too high can lead to rapid convergence, but it might cause instability, oscillations, or even divergence in the training process. On the other hand, a learning rate that is too low can slow down convergence. A value around 0.0002 strikes a balance between these factors, promoting relatively stable and gradual </w:t>
+      </w:r>
+      <w:proofErr w:type="spellStart"/>
+      <w:proofErr w:type="gramStart"/>
+      <w:r>
+        <w:rPr>
+          <w:rFonts w:ascii="Times New Roman" w:hAnsi="Times New Roman" w:cs="Times New Roman"/>
+        </w:rPr>
+        <w:t>convergence.</w:t>
+      </w:r>
+      <w:r>
+        <w:rPr>
+          <w:rFonts w:ascii="Times New Roman" w:eastAsia="Times New Roman" w:hAnsi="Times New Roman" w:cs="Times New Roman"/>
+          <w:sz w:val="24"/>
+          <w:szCs w:val="24"/>
+          <w:lang w:eastAsia="en-IN"/>
+        </w:rPr>
+        <w:t>The</w:t>
+      </w:r>
+      <w:proofErr w:type="spellEnd"/>
+      <w:proofErr w:type="gramEnd"/>
+      <w:r>
+        <w:rPr>
+          <w:rFonts w:ascii="Times New Roman" w:eastAsia="Times New Roman" w:hAnsi="Times New Roman" w:cs="Times New Roman"/>
+          <w:sz w:val="24"/>
+          <w:szCs w:val="24"/>
+          <w:lang w:eastAsia="en-IN"/>
+        </w:rPr>
+        <w:t xml:space="preserve"> training process will be documented meticulously, including the chosen parameters and the reasoning behind each selection.</w:t>
+      </w:r>
+    </w:p>
+    <w:p>
+      <w:pPr>
+        <w:numPr>
+          <w:ilvl w:val="0"/>
+          <w:numId w:val="1"/>
+        </w:numPr>
+        <w:tabs>
+          <w:tab w:val="clear" w:pos="720"/>
+          <w:tab w:val="num" w:pos="426"/>
+        </w:tabs>
+        <w:spacing w:before="100" w:beforeAutospacing="1" w:after="100" w:afterAutospacing="1" w:line="240" w:lineRule="auto"/>
+        <w:ind w:left="-142"/>
         <w:rPr>
           <w:rFonts w:ascii="Times New Roman" w:eastAsia="Times New Roman" w:hAnsi="Times New Roman" w:cs="Times New Roman"/>
           <w:sz w:val="24"/>
@@ -1768,69 +2578,38 @@
           <w:lang w:eastAsia="en-IN"/>
         </w:rPr>
         <w:lastRenderedPageBreak/>
-        <w:t>The training process will be documented meticulously, including the chosen parameters and the reasoning behind each selection. To monitor progress, a plot depicting the changes in Generator and Discriminator losses over time will be provided.</w:t>
-      </w:r>
-    </w:p>
-    <w:p>
-      <w:pPr>
-        <w:spacing w:before="100" w:beforeAutospacing="1" w:after="100" w:afterAutospacing="1" w:line="240" w:lineRule="auto"/>
-        <w:outlineLvl w:val="2"/>
-        <w:rPr>
-          <w:rFonts w:ascii="Times New Roman" w:eastAsia="Times New Roman" w:hAnsi="Times New Roman" w:cs="Times New Roman"/>
-          <w:b/>
-          <w:bCs/>
-          <w:sz w:val="27"/>
-          <w:szCs w:val="27"/>
-          <w:lang w:eastAsia="en-IN"/>
-        </w:rPr>
-      </w:pPr>
-      <w:r>
-        <w:rPr>
-          <w:rFonts w:ascii="Times New Roman" w:eastAsia="Times New Roman" w:hAnsi="Times New Roman" w:cs="Times New Roman"/>
-          <w:b/>
-          <w:bCs/>
-          <w:sz w:val="27"/>
-          <w:szCs w:val="27"/>
-          <w:lang w:eastAsia="en-IN"/>
-        </w:rPr>
-        <w:t>Model Evaluation:</w:t>
-      </w:r>
-    </w:p>
-    <w:p>
-      <w:pPr>
-        <w:spacing w:before="100" w:beforeAutospacing="1" w:after="100" w:afterAutospacing="1" w:line="240" w:lineRule="auto"/>
-        <w:rPr>
-          <w:rFonts w:ascii="Times New Roman" w:eastAsia="Times New Roman" w:hAnsi="Times New Roman" w:cs="Times New Roman"/>
-          <w:sz w:val="24"/>
-          <w:szCs w:val="24"/>
-          <w:lang w:eastAsia="en-IN"/>
-        </w:rPr>
-      </w:pPr>
-      <w:r>
-        <w:rPr>
-          <w:rFonts w:ascii="Times New Roman" w:eastAsia="Times New Roman" w:hAnsi="Times New Roman" w:cs="Times New Roman"/>
-          <w:sz w:val="24"/>
-          <w:szCs w:val="24"/>
-          <w:lang w:eastAsia="en-IN"/>
-        </w:rPr>
-        <w:t>The quality of generated images will be assessed quantitatively and qualitatively.</w:t>
-      </w:r>
-      <w:r>
-        <w:rPr>
-          <w:noProof/>
-          <w:sz w:val="24"/>
-          <w:szCs w:val="24"/>
-        </w:rPr>
-        <w:t xml:space="preserve"> </w:t>
-      </w:r>
-      <w:r>
-        <w:rPr>
-          <w:noProof/>
-          <w:sz w:val="24"/>
-          <w:szCs w:val="24"/>
-        </w:rPr>
+        <w:t xml:space="preserve"> To monitor progress, a plot de</w:t>
+      </w:r>
+      <w:r>
+        <w:rPr>
+          <w:rFonts w:ascii="Times New Roman" w:eastAsia="Times New Roman" w:hAnsi="Times New Roman" w:cs="Times New Roman"/>
+          <w:sz w:val="24"/>
+          <w:szCs w:val="24"/>
+          <w:lang w:eastAsia="en-IN"/>
+        </w:rPr>
+        <w:t xml:space="preserve">picting the changes in Generator and Discriminator losses over time </w:t>
+      </w:r>
+      <w:r>
+        <w:rPr>
+          <w:rFonts w:ascii="Times New Roman" w:eastAsia="Times New Roman" w:hAnsi="Times New Roman" w:cs="Times New Roman"/>
+          <w:sz w:val="24"/>
+          <w:szCs w:val="24"/>
+          <w:lang w:eastAsia="en-IN"/>
+        </w:rPr>
+        <w:t xml:space="preserve">is </w:t>
+      </w:r>
+      <w:r>
+        <w:rPr>
+          <w:rFonts w:ascii="Times New Roman" w:eastAsia="Times New Roman" w:hAnsi="Times New Roman" w:cs="Times New Roman"/>
+          <w:sz w:val="24"/>
+          <w:szCs w:val="24"/>
+          <w:lang w:eastAsia="en-IN"/>
+        </w:rPr>
+        <w:t>provided.</w:t>
+      </w:r>
+      <w:r>
         <w:drawing>
-          <wp:inline distT="0" distB="0" distL="0" distR="0" wp14:anchorId="2DF62EFA" wp14:editId="1260F6A8">
+          <wp:inline distT="0" distB="0" distL="0" distR="0" wp14:anchorId="3BB9F155" wp14:editId="6764AEF2">
             <wp:extent cx="5731510" cy="3097530"/>
             <wp:effectExtent l="0" t="0" r="2540" b="7620"/>
             <wp:docPr id="1" name="Picture 1"/>
@@ -1869,6 +2648,78 @@
     <w:p>
       <w:pPr>
         <w:spacing w:before="100" w:beforeAutospacing="1" w:after="100" w:afterAutospacing="1" w:line="240" w:lineRule="auto"/>
+        <w:outlineLvl w:val="2"/>
+        <w:rPr>
+          <w:rFonts w:ascii="Times New Roman" w:eastAsia="Times New Roman" w:hAnsi="Times New Roman" w:cs="Times New Roman"/>
+          <w:b/>
+          <w:bCs/>
+          <w:sz w:val="28"/>
+          <w:szCs w:val="28"/>
+          <w:lang w:eastAsia="en-IN"/>
+        </w:rPr>
+      </w:pPr>
+      <w:r>
+        <w:rPr>
+          <w:rFonts w:ascii="Times New Roman" w:eastAsia="Times New Roman" w:hAnsi="Times New Roman" w:cs="Times New Roman"/>
+          <w:b/>
+          <w:bCs/>
+          <w:sz w:val="28"/>
+          <w:szCs w:val="28"/>
+          <w:lang w:eastAsia="en-IN"/>
+        </w:rPr>
+        <w:t>Model Evaluation:</w:t>
+      </w:r>
+    </w:p>
+    <w:p>
+      <w:pPr>
+        <w:spacing w:before="100" w:beforeAutospacing="1" w:after="100" w:afterAutospacing="1" w:line="240" w:lineRule="auto"/>
+        <w:rPr>
+          <w:rFonts w:ascii="Times New Roman" w:eastAsia="Times New Roman" w:hAnsi="Times New Roman" w:cs="Times New Roman"/>
+          <w:sz w:val="24"/>
+          <w:szCs w:val="24"/>
+          <w:lang w:eastAsia="en-IN"/>
+        </w:rPr>
+      </w:pPr>
+      <w:r>
+        <w:rPr>
+          <w:rFonts w:ascii="Times New Roman" w:eastAsia="Times New Roman" w:hAnsi="Times New Roman" w:cs="Times New Roman"/>
+          <w:sz w:val="24"/>
+          <w:szCs w:val="24"/>
+          <w:lang w:eastAsia="en-IN"/>
+        </w:rPr>
+        <w:t xml:space="preserve">The quality of generated images </w:t>
+      </w:r>
+      <w:r>
+        <w:rPr>
+          <w:rFonts w:ascii="Times New Roman" w:eastAsia="Times New Roman" w:hAnsi="Times New Roman" w:cs="Times New Roman"/>
+          <w:sz w:val="24"/>
+          <w:szCs w:val="24"/>
+          <w:lang w:eastAsia="en-IN"/>
+        </w:rPr>
+        <w:t>is</w:t>
+      </w:r>
+      <w:r>
+        <w:rPr>
+          <w:rFonts w:ascii="Times New Roman" w:eastAsia="Times New Roman" w:hAnsi="Times New Roman" w:cs="Times New Roman"/>
+          <w:sz w:val="24"/>
+          <w:szCs w:val="24"/>
+          <w:lang w:eastAsia="en-IN"/>
+        </w:rPr>
+        <w:t xml:space="preserve"> assessed quantitatively and qualitatively.</w:t>
+      </w:r>
+      <w:r>
+        <w:rPr>
+          <w:rFonts w:ascii="Times New Roman" w:hAnsi="Times New Roman" w:cs="Times New Roman"/>
+          <w:noProof/>
+          <w:sz w:val="24"/>
+          <w:szCs w:val="24"/>
+        </w:rPr>
+        <w:t xml:space="preserve"> </w:t>
+      </w:r>
+    </w:p>
+    <w:p>
+      <w:pPr>
+        <w:spacing w:before="100" w:beforeAutospacing="1" w:after="100" w:afterAutospacing="1" w:line="240" w:lineRule="auto"/>
         <w:outlineLvl w:val="3"/>
         <w:rPr>
           <w:rFonts w:ascii="Times New Roman" w:eastAsia="Times New Roman" w:hAnsi="Times New Roman" w:cs="Times New Roman"/>
@@ -1961,36 +2812,34 @@
           <w:szCs w:val="24"/>
           <w:lang w:eastAsia="en-IN"/>
         </w:rPr>
-        <w:t xml:space="preserve"> will be computed. FID measures the similarity between real and generated images, while IS quantifies the diversity and quality of generated </w:t>
-      </w:r>
-      <w:proofErr w:type="spellStart"/>
-      <w:r>
-        <w:rPr>
-          <w:rFonts w:ascii="Times New Roman" w:eastAsia="Times New Roman" w:hAnsi="Times New Roman" w:cs="Times New Roman"/>
-          <w:sz w:val="24"/>
-          <w:szCs w:val="24"/>
-          <w:lang w:eastAsia="en-IN"/>
-        </w:rPr>
-        <w:t>images.</w:t>
-      </w:r>
-      <w:r>
-        <w:rPr>
-          <w:rFonts w:ascii="Times New Roman" w:eastAsia="Times New Roman" w:hAnsi="Times New Roman" w:cs="Times New Roman"/>
-          <w:sz w:val="24"/>
-          <w:szCs w:val="24"/>
-          <w:lang w:eastAsia="en-IN"/>
-        </w:rPr>
-        <w:t>Rea</w:t>
-      </w:r>
-      <w:proofErr w:type="spellEnd"/>
-      <w:r>
-        <w:rPr>
-          <w:rFonts w:ascii="Times New Roman" w:eastAsia="Times New Roman" w:hAnsi="Times New Roman" w:cs="Times New Roman"/>
-          <w:sz w:val="24"/>
-          <w:szCs w:val="24"/>
-          <w:lang w:eastAsia="en-IN"/>
-        </w:rPr>
-        <w:t xml:space="preserve">, </w:t>
+        <w:t xml:space="preserve"> </w:t>
+      </w:r>
+      <w:r>
+        <w:rPr>
+          <w:rFonts w:ascii="Times New Roman" w:eastAsia="Times New Roman" w:hAnsi="Times New Roman" w:cs="Times New Roman"/>
+          <w:sz w:val="24"/>
+          <w:szCs w:val="24"/>
+          <w:lang w:eastAsia="en-IN"/>
+        </w:rPr>
+        <w:t>are</w:t>
+      </w:r>
+      <w:r>
+        <w:rPr>
+          <w:rFonts w:ascii="Times New Roman" w:eastAsia="Times New Roman" w:hAnsi="Times New Roman" w:cs="Times New Roman"/>
+          <w:sz w:val="24"/>
+          <w:szCs w:val="24"/>
+          <w:lang w:eastAsia="en-IN"/>
+        </w:rPr>
+        <w:t xml:space="preserve"> computed. FID measures the similarity between real and generated images, while IS quantifies the diversity and quality of generated images.</w:t>
+      </w:r>
+      <w:r>
+        <w:rPr>
+          <w:rFonts w:ascii="Times New Roman" w:eastAsia="Times New Roman" w:hAnsi="Times New Roman" w:cs="Times New Roman"/>
+          <w:sz w:val="24"/>
+          <w:szCs w:val="24"/>
+          <w:lang w:eastAsia="en-IN"/>
+        </w:rPr>
+        <w:t xml:space="preserve"> </w:t>
       </w:r>
     </w:p>
     <w:p>
@@ -2008,15 +2857,15 @@
           <w:sz w:val="24"/>
           <w:szCs w:val="24"/>
         </w:rPr>
-        <w:t xml:space="preserve">FID is </w:t>
-      </w:r>
-      <w:r>
-        <w:rPr>
-          <w:rFonts w:ascii="Times New Roman" w:hAnsi="Times New Roman" w:cs="Times New Roman"/>
-          <w:sz w:val="24"/>
-          <w:szCs w:val="24"/>
-        </w:rPr>
-        <w:t>110.8811</w:t>
+        <w:t>FID is 110.8811</w:t>
+      </w:r>
+      <w:r>
+        <w:rPr>
+          <w:rFonts w:ascii="Times New Roman" w:hAnsi="Times New Roman" w:cs="Times New Roman"/>
+          <w:sz w:val="24"/>
+          <w:szCs w:val="24"/>
+        </w:rPr>
+        <w:t xml:space="preserve"> is good for a DCGAN.</w:t>
       </w:r>
     </w:p>
     <w:p>
@@ -2402,18 +3251,18 @@
           <w:rFonts w:ascii="Times New Roman" w:eastAsia="Times New Roman" w:hAnsi="Times New Roman" w:cs="Times New Roman"/>
           <w:b/>
           <w:bCs/>
-          <w:sz w:val="27"/>
-          <w:szCs w:val="27"/>
-          <w:lang w:eastAsia="en-IN"/>
-        </w:rPr>
-      </w:pPr>
-      <w:r>
-        <w:rPr>
-          <w:rFonts w:ascii="Times New Roman" w:eastAsia="Times New Roman" w:hAnsi="Times New Roman" w:cs="Times New Roman"/>
-          <w:b/>
-          <w:bCs/>
-          <w:sz w:val="27"/>
-          <w:szCs w:val="27"/>
+          <w:sz w:val="28"/>
+          <w:szCs w:val="28"/>
+          <w:lang w:eastAsia="en-IN"/>
+        </w:rPr>
+      </w:pPr>
+      <w:r>
+        <w:rPr>
+          <w:rFonts w:ascii="Times New Roman" w:eastAsia="Times New Roman" w:hAnsi="Times New Roman" w:cs="Times New Roman"/>
+          <w:b/>
+          <w:bCs/>
+          <w:sz w:val="28"/>
+          <w:szCs w:val="28"/>
           <w:lang w:eastAsia="en-IN"/>
         </w:rPr>
         <w:t>Model Deployment:</w:t>
@@ -2436,10 +3285,45 @@
           <w:szCs w:val="24"/>
           <w:lang w:eastAsia="en-IN"/>
         </w:rPr>
-        <w:t>The final model, once trained and evaluated, will be deployed to a cloud-based service. This deployment will enable real-time image generation via an API, ensuring seamless accessibility and utilization. Prominent cloud platforms like AWS, Google Cloud, or Microsoft Azure will be considered for this purpose.</w:t>
-      </w:r>
-    </w:p>
-    <w:p/>
+        <w:t xml:space="preserve">The final model, once trained and evaluated, will be deployed to a cloud-based service. This deployment will enable real-time image generation via an API, ensuring seamless accessibility and utilization. Prominent cloud platforms like Microsoft Azure </w:t>
+      </w:r>
+      <w:proofErr w:type="gramStart"/>
+      <w:r>
+        <w:rPr>
+          <w:rFonts w:ascii="Times New Roman" w:eastAsia="Times New Roman" w:hAnsi="Times New Roman" w:cs="Times New Roman"/>
+          <w:sz w:val="24"/>
+          <w:szCs w:val="24"/>
+          <w:lang w:eastAsia="en-IN"/>
+        </w:rPr>
+        <w:t>is</w:t>
+      </w:r>
+      <w:proofErr w:type="gramEnd"/>
+      <w:r>
+        <w:rPr>
+          <w:rFonts w:ascii="Times New Roman" w:eastAsia="Times New Roman" w:hAnsi="Times New Roman" w:cs="Times New Roman"/>
+          <w:sz w:val="24"/>
+          <w:szCs w:val="24"/>
+          <w:lang w:eastAsia="en-IN"/>
+        </w:rPr>
+        <w:t xml:space="preserve"> considered</w:t>
+      </w:r>
+      <w:r>
+        <w:rPr>
+          <w:rFonts w:ascii="Times New Roman" w:eastAsia="Times New Roman" w:hAnsi="Times New Roman" w:cs="Times New Roman"/>
+          <w:sz w:val="24"/>
+          <w:szCs w:val="24"/>
+          <w:lang w:eastAsia="en-IN"/>
+        </w:rPr>
+        <w:t xml:space="preserve"> for this purpose.</w:t>
+      </w:r>
+    </w:p>
+    <w:p>
+      <w:pPr>
+        <w:rPr>
+          <w:rFonts w:ascii="Times New Roman" w:hAnsi="Times New Roman" w:cs="Times New Roman"/>
+        </w:rPr>
+      </w:pPr>
+    </w:p>
     <w:sectPr>
       <w:pgSz w:w="11906" w:h="16838"/>
       <w:pgMar w:top="1440" w:right="1440" w:bottom="1440" w:left="1440" w:header="708" w:footer="708" w:gutter="0"/>
@@ -3205,7 +4089,6 @@
   <w:style w:type="character" w:default="1" w:styleId="DefaultParagraphFont">
     <w:name w:val="Default Paragraph Font"/>
     <w:uiPriority w:val="1"/>
-    <w:semiHidden/>
     <w:unhideWhenUsed/>
   </w:style>
   <w:style w:type="table" w:default="1" w:styleId="TableNormal">

</xml_diff>